<commit_message>
Final touch for M1.10
</commit_message>
<xml_diff>
--- a/09.03.03/ИНМиТ_ИТиАП_09.03.03_Д1.10.3_Защита информации.docx
+++ b/09.03.03/ИНМиТ_ИТиАП_09.03.03_Д1.10.3_Защита информации.docx
@@ -263,15 +263,7 @@
             </w:r>
             <w:r>
               <w:tab/>
-              <w:t>М</w:t>
-            </w:r>
-            <w:proofErr w:type="gramStart"/>
-            <w:r>
-              <w:t>1</w:t>
-            </w:r>
-            <w:proofErr w:type="gramEnd"/>
-            <w:r>
-              <w:t>.1</w:t>
+              <w:t>М1.1</w:t>
             </w:r>
             <w:r>
               <w:t>0</w:t>
@@ -548,7 +540,6 @@
             </w:r>
           </w:p>
           <w:p>
-            <w:proofErr w:type="spellStart"/>
             <w:r>
               <w:rPr>
                 <w:iCs/>
@@ -557,7 +548,6 @@
               </w:rPr>
               <w:t>бакалавриат</w:t>
             </w:r>
-            <w:proofErr w:type="spellEnd"/>
           </w:p>
         </w:tc>
         <w:tc>
@@ -608,30 +598,8 @@
               <w:rPr>
                 <w:b/>
               </w:rPr>
-              <w:t xml:space="preserve">Реквизиты приказа </w:t>
-            </w:r>
-            <w:proofErr w:type="spellStart"/>
-            <w:r>
-              <w:rPr>
-                <w:b/>
-              </w:rPr>
-              <w:t>Минобрнауки</w:t>
-            </w:r>
-            <w:proofErr w:type="spellEnd"/>
-            <w:r>
-              <w:rPr>
-                <w:b/>
-              </w:rPr>
-              <w:t xml:space="preserve"> РФ об утверждении  ФГОС </w:t>
-            </w:r>
-            <w:proofErr w:type="gramStart"/>
-            <w:r>
-              <w:rPr>
-                <w:b/>
-              </w:rPr>
-              <w:t>ВО</w:t>
-            </w:r>
-            <w:proofErr w:type="gramEnd"/>
+              <w:t>Реквизиты приказа Минобрнауки РФ об утверждении  ФГОС ВО</w:t>
+            </w:r>
             <w:r>
               <w:t xml:space="preserve">: </w:t>
             </w:r>
@@ -792,21 +760,7 @@
               <w:rPr>
                 <w:b/>
               </w:rPr>
-              <w:t xml:space="preserve">№ </w:t>
-            </w:r>
-            <w:proofErr w:type="gramStart"/>
-            <w:r>
-              <w:rPr>
-                <w:b/>
-              </w:rPr>
-              <w:t>п</w:t>
-            </w:r>
-            <w:proofErr w:type="gramEnd"/>
-            <w:r>
-              <w:rPr>
-                <w:b/>
-              </w:rPr>
-              <w:t>/п</w:t>
+              <w:t>№ п/п</w:t>
             </w:r>
           </w:p>
         </w:tc>
@@ -1266,13 +1220,8 @@
       </w:r>
       <w:r>
         <w:tab/>
-        <w:t xml:space="preserve"> УМС </w:t>
-      </w:r>
-      <w:proofErr w:type="spellStart"/>
-      <w:r>
-        <w:t>ИНМиТ</w:t>
-      </w:r>
-      <w:proofErr w:type="spellEnd"/>
+        <w:t xml:space="preserve"> УМС ИНМиТ</w:t>
+      </w:r>
       <w:r>
         <w:tab/>
       </w:r>
@@ -1305,15 +1254,7 @@
         <w:jc w:val="both"/>
       </w:pPr>
       <w:r>
-        <w:t xml:space="preserve">Протокол № ______   от __________ </w:t>
-      </w:r>
-      <w:proofErr w:type="gramStart"/>
-      <w:r>
-        <w:t>г</w:t>
-      </w:r>
-      <w:proofErr w:type="gramEnd"/>
-      <w:r>
-        <w:t>.</w:t>
+        <w:t>Протокол № ______   от __________ г.</w:t>
       </w:r>
     </w:p>
     <w:p>
@@ -1592,8 +1533,6 @@
       <w:r>
         <w:t xml:space="preserve"> для решения задач в области</w:t>
       </w:r>
-      <w:bookmarkStart w:id="2" w:name="_GoBack"/>
-      <w:bookmarkEnd w:id="2"/>
       <w:r>
         <w:t xml:space="preserve"> информационной безопасности и </w:t>
       </w:r>
@@ -1682,15 +1621,7 @@
         <w:t>экзамен</w:t>
       </w:r>
       <w:r>
-        <w:t xml:space="preserve">. Для проведения промежуточной аттестации по дисциплине разработаны фонд оценочных средств и </w:t>
-      </w:r>
-      <w:proofErr w:type="spellStart"/>
-      <w:r>
-        <w:t>балльно</w:t>
-      </w:r>
-      <w:proofErr w:type="spellEnd"/>
-      <w:r>
-        <w:t xml:space="preserve">-рейтинговая система оценки учебной деятельности студентов. </w:t>
+        <w:t xml:space="preserve">. Для проведения промежуточной аттестации по дисциплине разработаны фонд оценочных средств и балльно-рейтинговая система оценки учебной деятельности студентов. </w:t>
       </w:r>
     </w:p>
     <w:p>
@@ -1778,7 +1709,7 @@
         </w:rPr>
         <w:instrText xml:space="preserve"> TC "</w:instrText>
       </w:r>
-      <w:bookmarkStart w:id="3" w:name="_Toc463805973"/>
+      <w:bookmarkStart w:id="2" w:name="_Toc463805973"/>
       <w:r>
         <w:rPr>
           <w:b/>
@@ -1786,7 +1717,7 @@
         </w:rPr>
         <w:instrText>Язык реализации программы</w:instrText>
       </w:r>
-      <w:bookmarkEnd w:id="3"/>
+      <w:bookmarkEnd w:id="2"/>
       <w:r>
         <w:rPr>
           <w:b/>
@@ -1844,40 +1775,31 @@
           <w:b/>
           <w:iCs/>
         </w:rPr>
-        <w:t xml:space="preserve">Планируемые результаты </w:t>
-      </w:r>
-      <w:proofErr w:type="gramStart"/>
+        <w:t>Планируемые результаты обучения по дисциплине</w:t>
+      </w:r>
       <w:r>
         <w:rPr>
           <w:b/>
           <w:iCs/>
         </w:rPr>
-        <w:t>обучения по дисциплине</w:t>
-      </w:r>
-      <w:proofErr w:type="gramEnd"/>
+        <w:fldChar w:fldCharType="begin"/>
+      </w:r>
       <w:r>
         <w:rPr>
           <w:b/>
           <w:iCs/>
         </w:rPr>
-        <w:fldChar w:fldCharType="begin"/>
-      </w:r>
+        <w:instrText xml:space="preserve"> TC "</w:instrText>
+      </w:r>
+      <w:bookmarkStart w:id="3" w:name="_Toc463805974"/>
       <w:r>
         <w:rPr>
           <w:b/>
           <w:iCs/>
         </w:rPr>
-        <w:instrText xml:space="preserve"> TC "</w:instrText>
-      </w:r>
-      <w:bookmarkStart w:id="4" w:name="_Toc463805974"/>
-      <w:r>
-        <w:rPr>
-          <w:b/>
-          <w:iCs/>
-        </w:rPr>
         <w:instrText>Планируемые результаты обучения по дисциплине</w:instrText>
       </w:r>
-      <w:bookmarkEnd w:id="4"/>
+      <w:bookmarkEnd w:id="3"/>
       <w:r>
         <w:rPr>
           <w:b/>
@@ -2131,7 +2053,7 @@
         </w:rPr>
         <w:instrText xml:space="preserve"> TC "</w:instrText>
       </w:r>
-      <w:bookmarkStart w:id="5" w:name="_Toc463805975"/>
+      <w:bookmarkStart w:id="4" w:name="_Toc463805975"/>
       <w:r>
         <w:rPr>
           <w:b/>
@@ -2139,7 +2061,7 @@
         </w:rPr>
         <w:instrText>Объем дисциплины</w:instrText>
       </w:r>
-      <w:bookmarkEnd w:id="5"/>
+      <w:bookmarkEnd w:id="4"/>
       <w:r>
         <w:rPr>
           <w:b/>
@@ -2360,7 +2282,6 @@
                 <w:bCs/>
               </w:rPr>
             </w:pPr>
-            <w:proofErr w:type="gramStart"/>
             <w:r>
               <w:rPr>
                 <w:b/>
@@ -2368,58 +2289,83 @@
                 <w:sz w:val="20"/>
                 <w:szCs w:val="20"/>
               </w:rPr>
-              <w:t>п</w:t>
-            </w:r>
-            <w:proofErr w:type="gramEnd"/>
-            <w:r>
+              <w:t>п/п</w:t>
+            </w:r>
+          </w:p>
+        </w:tc>
+        <w:tc>
+          <w:tcPr>
+            <w:tcW w:w="4395" w:type="dxa"/>
+            <w:vMerge/>
+            <w:tcBorders>
+              <w:left w:val="single" w:sz="4" w:space="0" w:color="000000"/>
+              <w:bottom w:val="single" w:sz="8" w:space="0" w:color="000000"/>
+            </w:tcBorders>
+            <w:shd w:val="clear" w:color="auto" w:fill="auto"/>
+          </w:tcPr>
+          <w:p>
+            <w:pPr>
+              <w:keepNext/>
+              <w:keepLines/>
+              <w:snapToGrid w:val="0"/>
+              <w:rPr>
+                <w:b/>
+                <w:bCs/>
+              </w:rPr>
+            </w:pPr>
+          </w:p>
+        </w:tc>
+        <w:tc>
+          <w:tcPr>
+            <w:tcW w:w="850" w:type="dxa"/>
+            <w:tcBorders>
+              <w:top w:val="single" w:sz="4" w:space="0" w:color="000000"/>
+              <w:left w:val="single" w:sz="4" w:space="0" w:color="000000"/>
+              <w:bottom w:val="single" w:sz="8" w:space="0" w:color="000000"/>
+            </w:tcBorders>
+            <w:shd w:val="clear" w:color="auto" w:fill="auto"/>
+            <w:vAlign w:val="center"/>
+          </w:tcPr>
+          <w:p>
+            <w:pPr>
+              <w:keepNext/>
+              <w:keepLines/>
+              <w:snapToGrid w:val="0"/>
+              <w:jc w:val="center"/>
               <w:rPr>
                 <w:b/>
                 <w:bCs/>
                 <w:sz w:val="20"/>
                 <w:szCs w:val="20"/>
               </w:rPr>
-              <w:t>/п</w:t>
-            </w:r>
-          </w:p>
-        </w:tc>
-        <w:tc>
-          <w:tcPr>
-            <w:tcW w:w="4395" w:type="dxa"/>
-            <w:vMerge/>
-            <w:tcBorders>
+            </w:pPr>
+            <w:r>
+              <w:rPr>
+                <w:b/>
+                <w:bCs/>
+                <w:sz w:val="20"/>
+                <w:szCs w:val="20"/>
+              </w:rPr>
+              <w:t>Всего часов</w:t>
+            </w:r>
+          </w:p>
+        </w:tc>
+        <w:tc>
+          <w:tcPr>
+            <w:tcW w:w="1418" w:type="dxa"/>
+            <w:tcBorders>
+              <w:top w:val="single" w:sz="4" w:space="0" w:color="000000"/>
               <w:left w:val="single" w:sz="4" w:space="0" w:color="000000"/>
               <w:bottom w:val="single" w:sz="8" w:space="0" w:color="000000"/>
-            </w:tcBorders>
-            <w:shd w:val="clear" w:color="auto" w:fill="auto"/>
+              <w:right w:val="single" w:sz="4" w:space="0" w:color="000000"/>
+            </w:tcBorders>
+            <w:vAlign w:val="center"/>
           </w:tcPr>
           <w:p>
             <w:pPr>
               <w:keepNext/>
               <w:keepLines/>
               <w:snapToGrid w:val="0"/>
-              <w:rPr>
-                <w:b/>
-                <w:bCs/>
-              </w:rPr>
-            </w:pPr>
-          </w:p>
-        </w:tc>
-        <w:tc>
-          <w:tcPr>
-            <w:tcW w:w="850" w:type="dxa"/>
-            <w:tcBorders>
-              <w:top w:val="single" w:sz="4" w:space="0" w:color="000000"/>
-              <w:left w:val="single" w:sz="4" w:space="0" w:color="000000"/>
-              <w:bottom w:val="single" w:sz="8" w:space="0" w:color="000000"/>
-            </w:tcBorders>
-            <w:shd w:val="clear" w:color="auto" w:fill="auto"/>
-            <w:vAlign w:val="center"/>
-          </w:tcPr>
-          <w:p>
-            <w:pPr>
-              <w:keepNext/>
-              <w:keepLines/>
-              <w:snapToGrid w:val="0"/>
               <w:jc w:val="center"/>
               <w:rPr>
                 <w:b/>
@@ -2435,62 +2381,7 @@
                 <w:sz w:val="20"/>
                 <w:szCs w:val="20"/>
               </w:rPr>
-              <w:t>Всего часов</w:t>
-            </w:r>
-          </w:p>
-        </w:tc>
-        <w:tc>
-          <w:tcPr>
-            <w:tcW w:w="1418" w:type="dxa"/>
-            <w:tcBorders>
-              <w:top w:val="single" w:sz="4" w:space="0" w:color="000000"/>
-              <w:left w:val="single" w:sz="4" w:space="0" w:color="000000"/>
-              <w:bottom w:val="single" w:sz="8" w:space="0" w:color="000000"/>
-              <w:right w:val="single" w:sz="4" w:space="0" w:color="000000"/>
-            </w:tcBorders>
-            <w:vAlign w:val="center"/>
-          </w:tcPr>
-          <w:p>
-            <w:pPr>
-              <w:keepNext/>
-              <w:keepLines/>
-              <w:snapToGrid w:val="0"/>
-              <w:jc w:val="center"/>
-              <w:rPr>
-                <w:b/>
-                <w:bCs/>
-                <w:sz w:val="20"/>
-                <w:szCs w:val="20"/>
-              </w:rPr>
-            </w:pPr>
-            <w:r>
-              <w:rPr>
-                <w:b/>
-                <w:bCs/>
-                <w:sz w:val="20"/>
-                <w:szCs w:val="20"/>
-              </w:rPr>
-              <w:t xml:space="preserve">В </w:t>
-            </w:r>
-            <w:proofErr w:type="spellStart"/>
-            <w:r>
-              <w:rPr>
-                <w:b/>
-                <w:bCs/>
-                <w:sz w:val="20"/>
-                <w:szCs w:val="20"/>
-              </w:rPr>
-              <w:t>т.ч</w:t>
-            </w:r>
-            <w:proofErr w:type="spellEnd"/>
-            <w:r>
-              <w:rPr>
-                <w:b/>
-                <w:bCs/>
-                <w:sz w:val="20"/>
-                <w:szCs w:val="20"/>
-              </w:rPr>
-              <w:t>. контактная работа (час.)</w:t>
+              <w:t>В т.ч. контактная работа (час.)</w:t>
             </w:r>
           </w:p>
         </w:tc>
@@ -3862,23 +3753,7 @@
                 <w:b/>
                 <w:bCs/>
               </w:rPr>
-              <w:t xml:space="preserve">Общий объем по учебному плану, </w:t>
-            </w:r>
-            <w:proofErr w:type="spellStart"/>
-            <w:r>
-              <w:rPr>
-                <w:b/>
-                <w:bCs/>
-              </w:rPr>
-              <w:t>з.е</w:t>
-            </w:r>
-            <w:proofErr w:type="spellEnd"/>
-            <w:r>
-              <w:rPr>
-                <w:b/>
-                <w:bCs/>
-              </w:rPr>
-              <w:t>.</w:t>
+              <w:t>Общий объем по учебному плану, з.е.</w:t>
             </w:r>
           </w:p>
         </w:tc>
@@ -4036,7 +3911,7 @@
       <w:r>
         <w:instrText xml:space="preserve"> TC "</w:instrText>
       </w:r>
-      <w:bookmarkStart w:id="6" w:name="_Toc463805976"/>
+      <w:bookmarkStart w:id="5" w:name="_Toc463805976"/>
       <w:r>
         <w:rPr>
           <w:b/>
@@ -4045,7 +3920,7 @@
         </w:rPr>
         <w:instrText>СОДЕРЖАНИЕ ДИСЦИПЛИНЫ</w:instrText>
       </w:r>
-      <w:bookmarkEnd w:id="6"/>
+      <w:bookmarkEnd w:id="5"/>
       <w:r>
         <w:instrText xml:space="preserve">" \f C \l "1" </w:instrText>
       </w:r>
@@ -4220,18 +4095,8 @@
                 <w:sz w:val="22"/>
                 <w:szCs w:val="22"/>
               </w:rPr>
-              <w:t>Р</w:t>
-            </w:r>
-            <w:proofErr w:type="gramStart"/>
-            <w:r>
-              <w:rPr>
-                <w:b/>
-                <w:sz w:val="22"/>
-                <w:szCs w:val="22"/>
-              </w:rPr>
-              <w:t>1</w:t>
-            </w:r>
-            <w:proofErr w:type="gramEnd"/>
+              <w:t>Р1</w:t>
+            </w:r>
           </w:p>
         </w:tc>
         <w:tc>
@@ -4323,18 +4188,8 @@
                 <w:sz w:val="22"/>
                 <w:szCs w:val="22"/>
               </w:rPr>
-              <w:t>Р</w:t>
-            </w:r>
-            <w:proofErr w:type="gramStart"/>
-            <w:r>
-              <w:rPr>
-                <w:b/>
-                <w:sz w:val="22"/>
-                <w:szCs w:val="22"/>
-              </w:rPr>
-              <w:t>2</w:t>
-            </w:r>
-            <w:proofErr w:type="gramEnd"/>
+              <w:t>Р2</w:t>
+            </w:r>
           </w:p>
         </w:tc>
         <w:tc>
@@ -4572,18 +4427,8 @@
                 <w:sz w:val="22"/>
                 <w:szCs w:val="22"/>
               </w:rPr>
-              <w:t>Р</w:t>
-            </w:r>
-            <w:proofErr w:type="gramStart"/>
-            <w:r>
-              <w:rPr>
-                <w:b/>
-                <w:sz w:val="22"/>
-                <w:szCs w:val="22"/>
-              </w:rPr>
-              <w:t>4</w:t>
-            </w:r>
-            <w:proofErr w:type="gramEnd"/>
+              <w:t>Р4</w:t>
+            </w:r>
           </w:p>
         </w:tc>
         <w:tc>
@@ -4883,101 +4728,91 @@
                 <w:sz w:val="22"/>
                 <w:szCs w:val="22"/>
               </w:rPr>
-              <w:t>Р</w:t>
-            </w:r>
-            <w:proofErr w:type="gramStart"/>
-            <w:r>
-              <w:rPr>
-                <w:b/>
+              <w:t>Р6</w:t>
+            </w:r>
+          </w:p>
+        </w:tc>
+        <w:tc>
+          <w:tcPr>
+            <w:tcW w:w="3119" w:type="dxa"/>
+            <w:tcBorders>
+              <w:top w:val="single" w:sz="4" w:space="0" w:color="000000"/>
+              <w:left w:val="single" w:sz="4" w:space="0" w:color="000000"/>
+              <w:bottom w:val="single" w:sz="4" w:space="0" w:color="000000"/>
+            </w:tcBorders>
+            <w:shd w:val="clear" w:color="auto" w:fill="auto"/>
+            <w:vAlign w:val="center"/>
+          </w:tcPr>
+          <w:p>
+            <w:pPr>
+              <w:shd w:val="clear" w:color="auto" w:fill="FFFFFF"/>
+              <w:jc w:val="center"/>
+              <w:rPr>
                 <w:sz w:val="22"/>
                 <w:szCs w:val="22"/>
               </w:rPr>
-              <w:t>6</w:t>
-            </w:r>
-            <w:proofErr w:type="gramEnd"/>
-          </w:p>
-        </w:tc>
-        <w:tc>
-          <w:tcPr>
-            <w:tcW w:w="3119" w:type="dxa"/>
-            <w:tcBorders>
-              <w:top w:val="single" w:sz="4" w:space="0" w:color="000000"/>
-              <w:left w:val="single" w:sz="4" w:space="0" w:color="000000"/>
-              <w:bottom w:val="single" w:sz="4" w:space="0" w:color="000000"/>
-            </w:tcBorders>
-            <w:shd w:val="clear" w:color="auto" w:fill="auto"/>
-            <w:vAlign w:val="center"/>
-          </w:tcPr>
-          <w:p>
-            <w:pPr>
-              <w:shd w:val="clear" w:color="auto" w:fill="FFFFFF"/>
-              <w:jc w:val="center"/>
+            </w:pPr>
+            <w:r>
               <w:rPr>
                 <w:sz w:val="22"/>
                 <w:szCs w:val="22"/>
               </w:rPr>
-            </w:pPr>
-            <w:r>
+              <w:t>Государственные нормативные акты по защите информации</w:t>
+            </w:r>
+          </w:p>
+        </w:tc>
+        <w:tc>
+          <w:tcPr>
+            <w:tcW w:w="5171" w:type="dxa"/>
+            <w:tcBorders>
+              <w:top w:val="single" w:sz="4" w:space="0" w:color="000000"/>
+              <w:left w:val="single" w:sz="4" w:space="0" w:color="000000"/>
+              <w:bottom w:val="single" w:sz="4" w:space="0" w:color="000000"/>
+              <w:right w:val="single" w:sz="4" w:space="0" w:color="000000"/>
+            </w:tcBorders>
+            <w:shd w:val="clear" w:color="auto" w:fill="auto"/>
+            <w:vAlign w:val="center"/>
+          </w:tcPr>
+          <w:p>
+            <w:pPr>
+              <w:jc w:val="center"/>
               <w:rPr>
                 <w:sz w:val="22"/>
                 <w:szCs w:val="22"/>
               </w:rPr>
-              <w:t>Государственные нормативные акты по защите информации</w:t>
-            </w:r>
-          </w:p>
-        </w:tc>
-        <w:tc>
-          <w:tcPr>
-            <w:tcW w:w="5171" w:type="dxa"/>
-            <w:tcBorders>
-              <w:top w:val="single" w:sz="4" w:space="0" w:color="000000"/>
-              <w:left w:val="single" w:sz="4" w:space="0" w:color="000000"/>
-              <w:bottom w:val="single" w:sz="4" w:space="0" w:color="000000"/>
-              <w:right w:val="single" w:sz="4" w:space="0" w:color="000000"/>
-            </w:tcBorders>
-            <w:shd w:val="clear" w:color="auto" w:fill="auto"/>
-            <w:vAlign w:val="center"/>
-          </w:tcPr>
-          <w:p>
-            <w:pPr>
-              <w:jc w:val="center"/>
+            </w:pPr>
+            <w:r>
               <w:rPr>
                 <w:sz w:val="22"/>
                 <w:szCs w:val="22"/>
               </w:rPr>
-            </w:pPr>
+              <w:t xml:space="preserve">Закон Российской Федерации «О государственной тайне». </w:t>
+            </w:r>
+            <w:bookmarkStart w:id="6" w:name="_Toc365721342"/>
             <w:r>
               <w:rPr>
                 <w:sz w:val="22"/>
                 <w:szCs w:val="22"/>
               </w:rPr>
-              <w:t xml:space="preserve">Закон Российской Федерации «О государственной тайне». </w:t>
-            </w:r>
-            <w:bookmarkStart w:id="7" w:name="_Toc365721342"/>
+              <w:t>Уголовный Кодекс Российской Федерации</w:t>
+            </w:r>
+            <w:bookmarkEnd w:id="6"/>
             <w:r>
               <w:rPr>
                 <w:sz w:val="22"/>
                 <w:szCs w:val="22"/>
               </w:rPr>
-              <w:t>Уголовный Кодекс Российской Федерации</w:t>
-            </w:r>
-            <w:bookmarkEnd w:id="7"/>
+              <w:t xml:space="preserve">. Закон Российской Федерации «Об информации, информатизации и защите информации». </w:t>
+            </w:r>
+            <w:bookmarkStart w:id="7" w:name="_Toc365721344"/>
             <w:r>
               <w:rPr>
                 <w:sz w:val="22"/>
                 <w:szCs w:val="22"/>
               </w:rPr>
-              <w:t xml:space="preserve">. Закон Российской Федерации «Об информации, информатизации и защите информации». </w:t>
-            </w:r>
-            <w:bookmarkStart w:id="8" w:name="_Toc365721344"/>
-            <w:r>
-              <w:rPr>
-                <w:sz w:val="22"/>
-                <w:szCs w:val="22"/>
-              </w:rPr>
               <w:t>Указ Президента РФ №334 «О мерах по соблюдению законности в области разработки, производства, реализации и эксплуатации шифровальных средств, а также предоставлении услуг в области шифрования информации».</w:t>
             </w:r>
-            <w:bookmarkEnd w:id="8"/>
+            <w:bookmarkEnd w:id="7"/>
             <w:r>
               <w:rPr>
                 <w:sz w:val="22"/>
@@ -5020,112 +4855,86 @@
                 <w:szCs w:val="22"/>
               </w:rPr>
               <w:lastRenderedPageBreak/>
-              <w:t>Р</w:t>
-            </w:r>
-            <w:proofErr w:type="gramStart"/>
-            <w:r>
-              <w:rPr>
-                <w:b/>
+              <w:t>Р7</w:t>
+            </w:r>
+          </w:p>
+        </w:tc>
+        <w:tc>
+          <w:tcPr>
+            <w:tcW w:w="3119" w:type="dxa"/>
+            <w:tcBorders>
+              <w:top w:val="single" w:sz="4" w:space="0" w:color="000000"/>
+              <w:left w:val="single" w:sz="4" w:space="0" w:color="000000"/>
+              <w:bottom w:val="single" w:sz="4" w:space="0" w:color="000000"/>
+            </w:tcBorders>
+            <w:shd w:val="clear" w:color="auto" w:fill="auto"/>
+            <w:vAlign w:val="center"/>
+          </w:tcPr>
+          <w:p>
+            <w:pPr>
+              <w:shd w:val="clear" w:color="auto" w:fill="FFFFFF"/>
+              <w:jc w:val="center"/>
+              <w:rPr>
                 <w:sz w:val="22"/>
                 <w:szCs w:val="22"/>
               </w:rPr>
-              <w:t>7</w:t>
-            </w:r>
-            <w:proofErr w:type="gramEnd"/>
-          </w:p>
-        </w:tc>
-        <w:tc>
-          <w:tcPr>
-            <w:tcW w:w="3119" w:type="dxa"/>
-            <w:tcBorders>
-              <w:top w:val="single" w:sz="4" w:space="0" w:color="000000"/>
-              <w:left w:val="single" w:sz="4" w:space="0" w:color="000000"/>
-              <w:bottom w:val="single" w:sz="4" w:space="0" w:color="000000"/>
-            </w:tcBorders>
-            <w:shd w:val="clear" w:color="auto" w:fill="auto"/>
-            <w:vAlign w:val="center"/>
-          </w:tcPr>
-          <w:p>
-            <w:pPr>
-              <w:shd w:val="clear" w:color="auto" w:fill="FFFFFF"/>
-              <w:jc w:val="center"/>
+            </w:pPr>
+            <w:r>
               <w:rPr>
                 <w:sz w:val="22"/>
                 <w:szCs w:val="22"/>
               </w:rPr>
-            </w:pPr>
-            <w:r>
+              <w:t>Идентификация и аутентификация</w:t>
+            </w:r>
+          </w:p>
+        </w:tc>
+        <w:tc>
+          <w:tcPr>
+            <w:tcW w:w="5171" w:type="dxa"/>
+            <w:tcBorders>
+              <w:top w:val="single" w:sz="4" w:space="0" w:color="000000"/>
+              <w:left w:val="single" w:sz="4" w:space="0" w:color="000000"/>
+              <w:bottom w:val="single" w:sz="4" w:space="0" w:color="000000"/>
+              <w:right w:val="single" w:sz="4" w:space="0" w:color="000000"/>
+            </w:tcBorders>
+            <w:shd w:val="clear" w:color="auto" w:fill="auto"/>
+            <w:vAlign w:val="center"/>
+          </w:tcPr>
+          <w:p>
+            <w:pPr>
+              <w:jc w:val="center"/>
               <w:rPr>
                 <w:sz w:val="22"/>
                 <w:szCs w:val="22"/>
               </w:rPr>
-              <w:t>Идентификация и аутентификация</w:t>
-            </w:r>
-          </w:p>
-        </w:tc>
-        <w:tc>
-          <w:tcPr>
-            <w:tcW w:w="5171" w:type="dxa"/>
-            <w:tcBorders>
-              <w:top w:val="single" w:sz="4" w:space="0" w:color="000000"/>
-              <w:left w:val="single" w:sz="4" w:space="0" w:color="000000"/>
-              <w:bottom w:val="single" w:sz="4" w:space="0" w:color="000000"/>
-              <w:right w:val="single" w:sz="4" w:space="0" w:color="000000"/>
-            </w:tcBorders>
-            <w:shd w:val="clear" w:color="auto" w:fill="auto"/>
-            <w:vAlign w:val="center"/>
-          </w:tcPr>
-          <w:p>
-            <w:pPr>
-              <w:jc w:val="center"/>
+            </w:pPr>
+            <w:r>
               <w:rPr>
                 <w:sz w:val="22"/>
                 <w:szCs w:val="22"/>
               </w:rPr>
-            </w:pPr>
+              <w:t>Понятие и</w:t>
+            </w:r>
             <w:r>
               <w:rPr>
                 <w:sz w:val="22"/>
                 <w:szCs w:val="22"/>
               </w:rPr>
-              <w:t>Понятие и</w:t>
+              <w:t>дентификаци</w:t>
             </w:r>
             <w:r>
               <w:rPr>
                 <w:sz w:val="22"/>
                 <w:szCs w:val="22"/>
               </w:rPr>
-              <w:t>дентификац</w:t>
-            </w:r>
-            <w:proofErr w:type="gramStart"/>
+              <w:t>и</w:t>
+            </w:r>
             <w:r>
               <w:rPr>
                 <w:sz w:val="22"/>
                 <w:szCs w:val="22"/>
               </w:rPr>
-              <w:t>и</w:t>
-            </w:r>
-            <w:r>
-              <w:rPr>
-                <w:sz w:val="22"/>
-                <w:szCs w:val="22"/>
-              </w:rPr>
-              <w:t>и</w:t>
-            </w:r>
-            <w:r>
-              <w:rPr>
-                <w:sz w:val="22"/>
-                <w:szCs w:val="22"/>
-              </w:rPr>
-              <w:t xml:space="preserve"> и ау</w:t>
-            </w:r>
-            <w:proofErr w:type="gramEnd"/>
-            <w:r>
-              <w:rPr>
-                <w:sz w:val="22"/>
-                <w:szCs w:val="22"/>
-              </w:rPr>
-              <w:t>тентификаци</w:t>
+              <w:t xml:space="preserve"> и аутентификаци</w:t>
             </w:r>
             <w:r>
               <w:rPr>
@@ -5395,107 +5204,81 @@
                 <w:sz w:val="22"/>
                 <w:szCs w:val="22"/>
               </w:rPr>
-              <w:t>Р</w:t>
-            </w:r>
-            <w:proofErr w:type="gramStart"/>
-            <w:r>
-              <w:rPr>
-                <w:b/>
+              <w:t>Р9</w:t>
+            </w:r>
+          </w:p>
+        </w:tc>
+        <w:tc>
+          <w:tcPr>
+            <w:tcW w:w="3119" w:type="dxa"/>
+            <w:tcBorders>
+              <w:top w:val="single" w:sz="4" w:space="0" w:color="000000"/>
+              <w:left w:val="single" w:sz="4" w:space="0" w:color="000000"/>
+              <w:bottom w:val="single" w:sz="4" w:space="0" w:color="000000"/>
+            </w:tcBorders>
+            <w:shd w:val="clear" w:color="auto" w:fill="auto"/>
+            <w:vAlign w:val="center"/>
+          </w:tcPr>
+          <w:p>
+            <w:pPr>
+              <w:shd w:val="clear" w:color="auto" w:fill="FFFFFF"/>
+              <w:jc w:val="center"/>
+              <w:rPr>
                 <w:sz w:val="22"/>
                 <w:szCs w:val="22"/>
               </w:rPr>
-              <w:t>9</w:t>
-            </w:r>
-            <w:proofErr w:type="gramEnd"/>
-          </w:p>
-        </w:tc>
-        <w:tc>
-          <w:tcPr>
-            <w:tcW w:w="3119" w:type="dxa"/>
-            <w:tcBorders>
-              <w:top w:val="single" w:sz="4" w:space="0" w:color="000000"/>
-              <w:left w:val="single" w:sz="4" w:space="0" w:color="000000"/>
-              <w:bottom w:val="single" w:sz="4" w:space="0" w:color="000000"/>
-            </w:tcBorders>
-            <w:shd w:val="clear" w:color="auto" w:fill="auto"/>
-            <w:vAlign w:val="center"/>
-          </w:tcPr>
-          <w:p>
-            <w:pPr>
-              <w:shd w:val="clear" w:color="auto" w:fill="FFFFFF"/>
-              <w:jc w:val="center"/>
+            </w:pPr>
+            <w:r>
               <w:rPr>
                 <w:sz w:val="22"/>
                 <w:szCs w:val="22"/>
               </w:rPr>
-            </w:pPr>
-            <w:r>
+              <w:t>Модели управления доступом</w:t>
+            </w:r>
+          </w:p>
+        </w:tc>
+        <w:tc>
+          <w:tcPr>
+            <w:tcW w:w="5171" w:type="dxa"/>
+            <w:tcBorders>
+              <w:top w:val="single" w:sz="4" w:space="0" w:color="000000"/>
+              <w:left w:val="single" w:sz="4" w:space="0" w:color="000000"/>
+              <w:bottom w:val="single" w:sz="4" w:space="0" w:color="000000"/>
+              <w:right w:val="single" w:sz="4" w:space="0" w:color="000000"/>
+            </w:tcBorders>
+            <w:shd w:val="clear" w:color="auto" w:fill="auto"/>
+            <w:vAlign w:val="center"/>
+          </w:tcPr>
+          <w:p>
+            <w:pPr>
+              <w:jc w:val="center"/>
               <w:rPr>
                 <w:sz w:val="22"/>
                 <w:szCs w:val="22"/>
               </w:rPr>
-              <w:t>Модели управления доступом</w:t>
-            </w:r>
-          </w:p>
-        </w:tc>
-        <w:tc>
-          <w:tcPr>
-            <w:tcW w:w="5171" w:type="dxa"/>
-            <w:tcBorders>
-              <w:top w:val="single" w:sz="4" w:space="0" w:color="000000"/>
-              <w:left w:val="single" w:sz="4" w:space="0" w:color="000000"/>
-              <w:bottom w:val="single" w:sz="4" w:space="0" w:color="000000"/>
-              <w:right w:val="single" w:sz="4" w:space="0" w:color="000000"/>
-            </w:tcBorders>
-            <w:shd w:val="clear" w:color="auto" w:fill="auto"/>
-            <w:vAlign w:val="center"/>
-          </w:tcPr>
-          <w:p>
-            <w:pPr>
-              <w:jc w:val="center"/>
+            </w:pPr>
+            <w:r>
               <w:rPr>
                 <w:sz w:val="22"/>
                 <w:szCs w:val="22"/>
               </w:rPr>
-            </w:pPr>
+              <w:t xml:space="preserve">Свойства моделей управления доступом. </w:t>
+            </w:r>
+            <w:bookmarkStart w:id="8" w:name="_Toc365721353"/>
             <w:r>
               <w:rPr>
                 <w:sz w:val="22"/>
                 <w:szCs w:val="22"/>
               </w:rPr>
-              <w:t xml:space="preserve">Свойства моделей управления доступом. </w:t>
-            </w:r>
-            <w:bookmarkStart w:id="9" w:name="_Toc365721353"/>
+              <w:t>Матричные модели управления доступом</w:t>
+            </w:r>
+            <w:bookmarkEnd w:id="8"/>
             <w:r>
               <w:rPr>
                 <w:sz w:val="22"/>
                 <w:szCs w:val="22"/>
               </w:rPr>
-              <w:t>Матричные модели управления доступом</w:t>
-            </w:r>
-            <w:bookmarkEnd w:id="9"/>
-            <w:r>
-              <w:rPr>
-                <w:sz w:val="22"/>
-                <w:szCs w:val="22"/>
-              </w:rPr>
-              <w:t xml:space="preserve"> (модель </w:t>
-            </w:r>
-            <w:proofErr w:type="spellStart"/>
-            <w:r>
-              <w:rPr>
-                <w:sz w:val="22"/>
-                <w:szCs w:val="22"/>
-              </w:rPr>
-              <w:t>Лэмпсона</w:t>
-            </w:r>
-            <w:proofErr w:type="spellEnd"/>
-            <w:r>
-              <w:rPr>
-                <w:sz w:val="22"/>
-                <w:szCs w:val="22"/>
-              </w:rPr>
-              <w:t>; а</w:t>
+              <w:t xml:space="preserve"> (модель Лэмпсона; а</w:t>
             </w:r>
             <w:r>
               <w:rPr>
@@ -5612,7 +5395,7 @@
               </w:rPr>
               <w:t xml:space="preserve">Возможные каналы утечки информации. </w:t>
             </w:r>
-            <w:bookmarkStart w:id="10" w:name="_Toc365721356"/>
+            <w:bookmarkStart w:id="9" w:name="_Toc365721356"/>
             <w:r>
               <w:rPr>
                 <w:sz w:val="22"/>
@@ -5620,7 +5403,7 @@
               </w:rPr>
               <w:t>Технические средства съема информации.</w:t>
             </w:r>
-            <w:bookmarkEnd w:id="10"/>
+            <w:bookmarkEnd w:id="9"/>
             <w:r>
               <w:rPr>
                 <w:sz w:val="22"/>
@@ -5628,7 +5411,7 @@
               </w:rPr>
               <w:t xml:space="preserve"> </w:t>
             </w:r>
-            <w:bookmarkStart w:id="11" w:name="_Toc365721357"/>
+            <w:bookmarkStart w:id="10" w:name="_Toc365721357"/>
             <w:r>
               <w:rPr>
                 <w:sz w:val="22"/>
@@ -5636,7 +5419,7 @@
               </w:rPr>
               <w:t>Технические средства защиты информации.</w:t>
             </w:r>
-            <w:bookmarkEnd w:id="11"/>
+            <w:bookmarkEnd w:id="10"/>
             <w:r>
               <w:rPr>
                 <w:sz w:val="22"/>
@@ -5644,7 +5427,7 @@
               </w:rPr>
               <w:t xml:space="preserve"> </w:t>
             </w:r>
-            <w:bookmarkStart w:id="12" w:name="_Toc365721358"/>
+            <w:bookmarkStart w:id="11" w:name="_Toc365721358"/>
             <w:r>
               <w:rPr>
                 <w:sz w:val="22"/>
@@ -5652,7 +5435,7 @@
               </w:rPr>
               <w:t>Средства защиты от съема информации по акустическому каналу.</w:t>
             </w:r>
-            <w:bookmarkEnd w:id="12"/>
+            <w:bookmarkEnd w:id="11"/>
             <w:r>
               <w:rPr>
                 <w:sz w:val="22"/>
@@ -5660,7 +5443,7 @@
               </w:rPr>
               <w:t xml:space="preserve"> </w:t>
             </w:r>
-            <w:bookmarkStart w:id="13" w:name="_Toc365721359"/>
+            <w:bookmarkStart w:id="12" w:name="_Toc365721359"/>
             <w:r>
               <w:rPr>
                 <w:sz w:val="22"/>
@@ -5668,7 +5451,7 @@
               </w:rPr>
               <w:t>Средства обнаружения средств съема и передачи информации.</w:t>
             </w:r>
-            <w:bookmarkEnd w:id="13"/>
+            <w:bookmarkEnd w:id="12"/>
           </w:p>
           <w:p>
             <w:pPr>
@@ -5763,7 +5546,7 @@
       <w:r>
         <w:instrText xml:space="preserve"> TC "</w:instrText>
       </w:r>
-      <w:bookmarkStart w:id="14" w:name="_Toc463805977"/>
+      <w:bookmarkStart w:id="13" w:name="_Toc463805977"/>
       <w:r>
         <w:rPr>
           <w:b/>
@@ -5772,7 +5555,7 @@
         </w:rPr>
         <w:instrText>РАСПРЕДЕЛЕНИЕ УЧЕБНОГО ВРЕМЕНИ</w:instrText>
       </w:r>
-      <w:bookmarkEnd w:id="14"/>
+      <w:bookmarkEnd w:id="13"/>
       <w:r>
         <w:instrText xml:space="preserve">" \f C \l "1" </w:instrText>
       </w:r>
@@ -5819,7 +5602,7 @@
         </w:rPr>
         <w:instrText xml:space="preserve"> TC "</w:instrText>
       </w:r>
-      <w:bookmarkStart w:id="15" w:name="_Toc463805978"/>
+      <w:bookmarkStart w:id="14" w:name="_Toc463805978"/>
       <w:r>
         <w:rPr>
           <w:b/>
@@ -5827,7 +5610,7 @@
         </w:rPr>
         <w:instrText>Распределение аудиторной нагрузки и мероприятий самостоятельной работы по разделам дисциплины</w:instrText>
       </w:r>
-      <w:bookmarkEnd w:id="15"/>
+      <w:bookmarkEnd w:id="14"/>
       <w:r>
         <w:rPr>
           <w:b/>
@@ -5963,23 +5746,7 @@
                 <w:sz w:val="16"/>
                 <w:szCs w:val="16"/>
               </w:rPr>
-              <w:t>Объем модуля (</w:t>
-            </w:r>
-            <w:proofErr w:type="spellStart"/>
-            <w:r>
-              <w:rPr>
-                <w:sz w:val="16"/>
-                <w:szCs w:val="16"/>
-              </w:rPr>
-              <w:t>зач.ед</w:t>
-            </w:r>
-            <w:proofErr w:type="spellEnd"/>
-            <w:r>
-              <w:rPr>
-                <w:sz w:val="16"/>
-                <w:szCs w:val="16"/>
-              </w:rPr>
-              <w:t xml:space="preserve">.):        </w:t>
+              <w:t xml:space="preserve">Объем модуля (зач.ед.):        </w:t>
             </w:r>
             <w:r>
               <w:rPr>
@@ -6005,23 +5772,7 @@
                 <w:sz w:val="16"/>
                 <w:szCs w:val="16"/>
               </w:rPr>
-              <w:t>Объем дисциплины (</w:t>
-            </w:r>
-            <w:proofErr w:type="spellStart"/>
-            <w:r>
-              <w:rPr>
-                <w:sz w:val="16"/>
-                <w:szCs w:val="16"/>
-              </w:rPr>
-              <w:t>зач.ед</w:t>
-            </w:r>
-            <w:proofErr w:type="spellEnd"/>
-            <w:r>
-              <w:rPr>
-                <w:sz w:val="16"/>
-                <w:szCs w:val="16"/>
-              </w:rPr>
-              <w:t xml:space="preserve">.):  </w:t>
+              <w:t xml:space="preserve">Объем дисциплины (зач.ед.):  </w:t>
             </w:r>
             <w:r>
               <w:rPr>
@@ -6422,23 +6173,7 @@
                 <w:sz w:val="16"/>
                 <w:szCs w:val="16"/>
               </w:rPr>
-              <w:t>Выполнение самостоятельных внеаудиторных работ (</w:t>
-            </w:r>
-            <w:proofErr w:type="spellStart"/>
-            <w:r>
-              <w:rPr>
-                <w:sz w:val="16"/>
-                <w:szCs w:val="16"/>
-              </w:rPr>
-              <w:t>колич</w:t>
-            </w:r>
-            <w:proofErr w:type="spellEnd"/>
-            <w:r>
-              <w:rPr>
-                <w:sz w:val="16"/>
-                <w:szCs w:val="16"/>
-              </w:rPr>
-              <w:t>.)</w:t>
+              <w:t>Выполнение самостоятельных внеаудиторных работ (колич.)</w:t>
             </w:r>
           </w:p>
         </w:tc>
@@ -6465,23 +6200,7 @@
                 <w:sz w:val="14"/>
                 <w:szCs w:val="14"/>
               </w:rPr>
-              <w:t>Подготовка к контрольным мероприятиям текущей аттестации (</w:t>
-            </w:r>
-            <w:proofErr w:type="spellStart"/>
-            <w:r>
-              <w:rPr>
-                <w:sz w:val="14"/>
-                <w:szCs w:val="14"/>
-              </w:rPr>
-              <w:t>колич</w:t>
-            </w:r>
-            <w:proofErr w:type="spellEnd"/>
-            <w:r>
-              <w:rPr>
-                <w:sz w:val="14"/>
-                <w:szCs w:val="14"/>
-              </w:rPr>
-              <w:t>.)</w:t>
+              <w:t>Подготовка к контрольным мероприятиям текущей аттестации (колич.)</w:t>
             </w:r>
           </w:p>
         </w:tc>
@@ -6508,17 +6227,8 @@
                 <w:sz w:val="14"/>
                 <w:szCs w:val="14"/>
               </w:rPr>
-              <w:t xml:space="preserve">Подготовка </w:t>
-            </w:r>
-            <w:proofErr w:type="gramStart"/>
-            <w:r>
-              <w:rPr>
-                <w:sz w:val="14"/>
-                <w:szCs w:val="14"/>
-              </w:rPr>
-              <w:t>к</w:t>
-            </w:r>
-            <w:proofErr w:type="gramEnd"/>
+              <w:t>Подготовка к</w:t>
+            </w:r>
           </w:p>
           <w:p>
             <w:pPr>
@@ -6790,53 +6500,12 @@
                 <w:szCs w:val="16"/>
               </w:rPr>
             </w:pPr>
-            <w:proofErr w:type="spellStart"/>
-            <w:r>
-              <w:rPr>
-                <w:sz w:val="16"/>
-                <w:szCs w:val="16"/>
-              </w:rPr>
-              <w:t>Практ</w:t>
-            </w:r>
-            <w:proofErr w:type="spellEnd"/>
-            <w:r>
-              <w:rPr>
-                <w:sz w:val="16"/>
-                <w:szCs w:val="16"/>
-              </w:rPr>
-              <w:t>., семинар</w:t>
-            </w:r>
-            <w:proofErr w:type="gramStart"/>
-            <w:r>
-              <w:rPr>
-                <w:sz w:val="16"/>
-                <w:szCs w:val="16"/>
-              </w:rPr>
-              <w:t>.</w:t>
-            </w:r>
-            <w:proofErr w:type="gramEnd"/>
-            <w:r>
-              <w:rPr>
-                <w:sz w:val="16"/>
-                <w:szCs w:val="16"/>
-              </w:rPr>
-              <w:t xml:space="preserve"> </w:t>
-            </w:r>
-            <w:proofErr w:type="gramStart"/>
-            <w:r>
-              <w:rPr>
-                <w:sz w:val="16"/>
-                <w:szCs w:val="16"/>
-              </w:rPr>
-              <w:t>з</w:t>
-            </w:r>
-            <w:proofErr w:type="gramEnd"/>
-            <w:r>
-              <w:rPr>
-                <w:sz w:val="16"/>
-                <w:szCs w:val="16"/>
-              </w:rPr>
-              <w:t>анятие</w:t>
+            <w:r>
+              <w:rPr>
+                <w:sz w:val="16"/>
+                <w:szCs w:val="16"/>
+              </w:rPr>
+              <w:t>Практ., семинар. занятие</w:t>
             </w:r>
           </w:p>
         </w:tc>
@@ -6892,23 +6561,7 @@
                 <w:sz w:val="16"/>
                 <w:szCs w:val="16"/>
               </w:rPr>
-              <w:t>Н/и семинар, семинар-</w:t>
-            </w:r>
-            <w:proofErr w:type="spellStart"/>
-            <w:r>
-              <w:rPr>
-                <w:sz w:val="16"/>
-                <w:szCs w:val="16"/>
-              </w:rPr>
-              <w:t>конфер</w:t>
-            </w:r>
-            <w:proofErr w:type="spellEnd"/>
-            <w:r>
-              <w:rPr>
-                <w:sz w:val="16"/>
-                <w:szCs w:val="16"/>
-              </w:rPr>
-              <w:t>., коллоквиум (магистратура)</w:t>
+              <w:t>Н/и семинар, семинар-конфер., коллоквиум (магистратура)</w:t>
             </w:r>
           </w:p>
         </w:tc>
@@ -7017,23 +6670,7 @@
                 <w:sz w:val="16"/>
                 <w:szCs w:val="16"/>
               </w:rPr>
-              <w:t xml:space="preserve">Реферат, эссе, </w:t>
-            </w:r>
-            <w:proofErr w:type="spellStart"/>
-            <w:r>
-              <w:rPr>
-                <w:sz w:val="16"/>
-                <w:szCs w:val="16"/>
-              </w:rPr>
-              <w:t>творч</w:t>
-            </w:r>
-            <w:proofErr w:type="spellEnd"/>
-            <w:r>
-              <w:rPr>
-                <w:sz w:val="16"/>
-                <w:szCs w:val="16"/>
-              </w:rPr>
-              <w:t>. работа*</w:t>
+              <w:t>Реферат, эссе, творч. работа*</w:t>
             </w:r>
           </w:p>
         </w:tc>
@@ -7145,23 +6782,7 @@
                 <w:sz w:val="16"/>
                 <w:szCs w:val="16"/>
               </w:rPr>
-              <w:t xml:space="preserve">Домашняя работа на </w:t>
-            </w:r>
-            <w:proofErr w:type="spellStart"/>
-            <w:r>
-              <w:rPr>
-                <w:sz w:val="16"/>
-                <w:szCs w:val="16"/>
-              </w:rPr>
-              <w:t>иностр</w:t>
-            </w:r>
-            <w:proofErr w:type="spellEnd"/>
-            <w:r>
-              <w:rPr>
-                <w:sz w:val="16"/>
-                <w:szCs w:val="16"/>
-              </w:rPr>
-              <w:t>. языке*</w:t>
+              <w:t>Домашняя работа на иностр. языке*</w:t>
             </w:r>
           </w:p>
         </w:tc>
@@ -7189,23 +6810,7 @@
                 <w:sz w:val="16"/>
                 <w:szCs w:val="16"/>
               </w:rPr>
-              <w:t xml:space="preserve">Перевод </w:t>
-            </w:r>
-            <w:proofErr w:type="spellStart"/>
-            <w:r>
-              <w:rPr>
-                <w:sz w:val="16"/>
-                <w:szCs w:val="16"/>
-              </w:rPr>
-              <w:t>инояз</w:t>
-            </w:r>
-            <w:proofErr w:type="spellEnd"/>
-            <w:r>
-              <w:rPr>
-                <w:sz w:val="16"/>
-                <w:szCs w:val="16"/>
-              </w:rPr>
-              <w:t>. литературы*</w:t>
+              <w:t>Перевод инояз. литературы*</w:t>
             </w:r>
           </w:p>
         </w:tc>
@@ -7495,17 +7100,8 @@
                 <w:sz w:val="16"/>
                 <w:szCs w:val="16"/>
               </w:rPr>
-              <w:t>Р</w:t>
-            </w:r>
-            <w:proofErr w:type="gramStart"/>
-            <w:r>
-              <w:rPr>
-                <w:sz w:val="16"/>
-                <w:szCs w:val="16"/>
-              </w:rPr>
-              <w:t>1</w:t>
-            </w:r>
-            <w:proofErr w:type="gramEnd"/>
+              <w:t>Р1</w:t>
+            </w:r>
           </w:p>
         </w:tc>
         <w:tc>
@@ -8260,17 +7856,8 @@
                 <w:sz w:val="16"/>
                 <w:szCs w:val="16"/>
               </w:rPr>
-              <w:t>Р</w:t>
-            </w:r>
-            <w:proofErr w:type="gramStart"/>
-            <w:r>
-              <w:rPr>
-                <w:sz w:val="16"/>
-                <w:szCs w:val="16"/>
-              </w:rPr>
-              <w:t>2</w:t>
-            </w:r>
-            <w:proofErr w:type="gramEnd"/>
+              <w:t>Р2</w:t>
+            </w:r>
           </w:p>
         </w:tc>
         <w:tc>
@@ -9766,17 +9353,8 @@
                 <w:sz w:val="16"/>
                 <w:szCs w:val="16"/>
               </w:rPr>
-              <w:t>Р</w:t>
-            </w:r>
-            <w:proofErr w:type="gramStart"/>
-            <w:r>
-              <w:rPr>
-                <w:sz w:val="16"/>
-                <w:szCs w:val="16"/>
-              </w:rPr>
-              <w:t>4</w:t>
-            </w:r>
-            <w:proofErr w:type="gramEnd"/>
+              <w:t>Р4</w:t>
+            </w:r>
           </w:p>
         </w:tc>
         <w:tc>
@@ -11271,17 +10849,8 @@
                 <w:sz w:val="16"/>
                 <w:szCs w:val="16"/>
               </w:rPr>
-              <w:t>Р</w:t>
-            </w:r>
-            <w:proofErr w:type="gramStart"/>
-            <w:r>
-              <w:rPr>
-                <w:sz w:val="16"/>
-                <w:szCs w:val="16"/>
-              </w:rPr>
-              <w:t>6</w:t>
-            </w:r>
-            <w:proofErr w:type="gramEnd"/>
+              <w:t>Р6</w:t>
+            </w:r>
           </w:p>
         </w:tc>
         <w:tc>
@@ -12028,17 +11597,8 @@
                 <w:sz w:val="16"/>
                 <w:szCs w:val="16"/>
               </w:rPr>
-              <w:t>Р</w:t>
-            </w:r>
-            <w:proofErr w:type="gramStart"/>
-            <w:r>
-              <w:rPr>
-                <w:sz w:val="16"/>
-                <w:szCs w:val="16"/>
-              </w:rPr>
-              <w:t>7</w:t>
-            </w:r>
-            <w:proofErr w:type="gramEnd"/>
+              <w:t>Р7</w:t>
+            </w:r>
           </w:p>
         </w:tc>
         <w:tc>
@@ -13534,17 +13094,8 @@
                 <w:sz w:val="16"/>
                 <w:szCs w:val="16"/>
               </w:rPr>
-              <w:t>Р</w:t>
-            </w:r>
-            <w:proofErr w:type="gramStart"/>
-            <w:r>
-              <w:rPr>
-                <w:sz w:val="16"/>
-                <w:szCs w:val="16"/>
-              </w:rPr>
-              <w:t>9</w:t>
-            </w:r>
-            <w:proofErr w:type="gramEnd"/>
+              <w:t>Р9</w:t>
+            </w:r>
           </w:p>
         </w:tc>
         <w:tc>
@@ -16317,7 +15868,7 @@
       <w:r>
         <w:instrText xml:space="preserve"> TC "</w:instrText>
       </w:r>
-      <w:bookmarkStart w:id="16" w:name="_Toc463805979"/>
+      <w:bookmarkStart w:id="15" w:name="_Toc463805979"/>
       <w:r>
         <w:rPr>
           <w:b/>
@@ -16326,7 +15877,7 @@
         </w:rPr>
         <w:instrText>ОРГАНИЗАЦИЯ ПРАКТИЧЕСКИХ ЗАНЯТИЙ, САМОСТОЯТЕЛЬНОЙ РАБОТЫ ПО ДИСЦИПЛИНЕ</w:instrText>
       </w:r>
-      <w:bookmarkEnd w:id="16"/>
+      <w:bookmarkEnd w:id="15"/>
       <w:r>
         <w:instrText xml:space="preserve">" \f C \l "1" </w:instrText>
       </w:r>
@@ -16373,7 +15924,7 @@
         </w:rPr>
         <w:instrText xml:space="preserve"> TC "</w:instrText>
       </w:r>
-      <w:bookmarkStart w:id="17" w:name="_Toc463805980"/>
+      <w:bookmarkStart w:id="16" w:name="_Toc463805980"/>
       <w:r>
         <w:rPr>
           <w:b/>
@@ -16381,7 +15932,7 @@
         </w:rPr>
         <w:instrText>Лабораторные работы</w:instrText>
       </w:r>
-      <w:bookmarkEnd w:id="17"/>
+      <w:bookmarkEnd w:id="16"/>
       <w:r>
         <w:rPr>
           <w:b/>
@@ -16557,17 +16108,8 @@
                 <w:b/>
                 <w:bCs/>
               </w:rPr>
-              <w:t xml:space="preserve">Время </w:t>
-            </w:r>
-            <w:proofErr w:type="gramStart"/>
-            <w:r>
-              <w:rPr>
-                <w:b/>
-                <w:bCs/>
-              </w:rPr>
-              <w:t>на</w:t>
-            </w:r>
-            <w:proofErr w:type="gramEnd"/>
+              <w:t>Время на</w:t>
+            </w:r>
           </w:p>
           <w:p>
             <w:pPr>
@@ -16619,13 +16161,8 @@
               <w:jc w:val="center"/>
             </w:pPr>
             <w:r>
-              <w:t>Р</w:t>
-            </w:r>
-            <w:proofErr w:type="gramStart"/>
-            <w:r>
-              <w:t>1</w:t>
-            </w:r>
-            <w:proofErr w:type="gramEnd"/>
+              <w:t>Р1</w:t>
+            </w:r>
           </w:p>
         </w:tc>
         <w:tc>
@@ -16722,13 +16259,8 @@
               <w:jc w:val="center"/>
             </w:pPr>
             <w:r>
-              <w:t>Р</w:t>
-            </w:r>
-            <w:proofErr w:type="gramStart"/>
-            <w:r>
-              <w:t>2</w:t>
-            </w:r>
-            <w:proofErr w:type="gramEnd"/>
+              <w:t>Р2</w:t>
+            </w:r>
           </w:p>
         </w:tc>
         <w:tc>
@@ -16824,13 +16356,8 @@
               <w:jc w:val="center"/>
             </w:pPr>
             <w:r>
-              <w:t>Р</w:t>
-            </w:r>
-            <w:proofErr w:type="gramStart"/>
-            <w:r>
-              <w:t>4</w:t>
-            </w:r>
-            <w:proofErr w:type="gramEnd"/>
+              <w:t>Р4</w:t>
+            </w:r>
           </w:p>
         </w:tc>
         <w:tc>
@@ -16923,13 +16450,8 @@
               <w:jc w:val="center"/>
             </w:pPr>
             <w:r>
-              <w:t>Р</w:t>
-            </w:r>
-            <w:proofErr w:type="gramStart"/>
-            <w:r>
-              <w:t>6</w:t>
-            </w:r>
-            <w:proofErr w:type="gramEnd"/>
+              <w:t>Р6</w:t>
+            </w:r>
           </w:p>
         </w:tc>
         <w:tc>
@@ -16969,21 +16491,8 @@
           </w:tcPr>
           <w:p>
             <w:r>
-              <w:t xml:space="preserve">Алгоритм обмена ключами </w:t>
-            </w:r>
-            <w:proofErr w:type="spellStart"/>
-            <w:r>
-              <w:t>Диффи</w:t>
-            </w:r>
-            <w:proofErr w:type="spellEnd"/>
-            <w:r>
-              <w:t>–</w:t>
-            </w:r>
-            <w:proofErr w:type="spellStart"/>
-            <w:r>
-              <w:t>Хеллмана</w:t>
-            </w:r>
-            <w:proofErr w:type="spellEnd"/>
+              <w:t>Алгоритм обмена ключами Диффи–Хеллмана</w:t>
+            </w:r>
             <w:r>
               <w:t>.</w:t>
             </w:r>
@@ -17208,7 +16717,7 @@
         </w:rPr>
         <w:instrText xml:space="preserve"> TC "</w:instrText>
       </w:r>
-      <w:bookmarkStart w:id="18" w:name="_Toc463805981"/>
+      <w:bookmarkStart w:id="17" w:name="_Toc463805981"/>
       <w:r>
         <w:rPr>
           <w:b/>
@@ -17216,7 +16725,7 @@
         </w:rPr>
         <w:instrText>Практические занятия</w:instrText>
       </w:r>
-      <w:bookmarkEnd w:id="18"/>
+      <w:bookmarkEnd w:id="17"/>
       <w:r>
         <w:rPr>
           <w:b/>
@@ -17281,7 +16790,7 @@
         </w:rPr>
         <w:instrText xml:space="preserve"> TC "</w:instrText>
       </w:r>
-      <w:bookmarkStart w:id="19" w:name="_Toc463805982"/>
+      <w:bookmarkStart w:id="18" w:name="_Toc463805982"/>
       <w:r>
         <w:rPr>
           <w:b/>
@@ -17289,7 +16798,7 @@
         </w:rPr>
         <w:instrText>Примерная тематика самостоятельной работы</w:instrText>
       </w:r>
-      <w:bookmarkEnd w:id="19"/>
+      <w:bookmarkEnd w:id="18"/>
       <w:r>
         <w:rPr>
           <w:b/>
@@ -17617,7 +17126,6 @@
         </w:rPr>
         <w:t xml:space="preserve">Примерная тематика </w:t>
       </w:r>
-      <w:proofErr w:type="gramStart"/>
       <w:r>
         <w:rPr>
           <w:b/>
@@ -17630,15 +17138,7 @@
           <w:b/>
           <w:iCs/>
         </w:rPr>
-        <w:t>контрольных</w:t>
-      </w:r>
-      <w:proofErr w:type="gramEnd"/>
-      <w:r>
-        <w:rPr>
-          <w:b/>
-          <w:iCs/>
-        </w:rPr>
-        <w:t xml:space="preserve"> работ</w:t>
+        <w:t>контрольных работ</w:t>
       </w:r>
     </w:p>
     <w:p>
@@ -17768,7 +17268,7 @@
       <w:r>
         <w:instrText xml:space="preserve"> TC "</w:instrText>
       </w:r>
-      <w:bookmarkStart w:id="20" w:name="_Toc463805983"/>
+      <w:bookmarkStart w:id="19" w:name="_Toc463805983"/>
       <w:r>
         <w:rPr>
           <w:b/>
@@ -17777,7 +17277,7 @@
         </w:rPr>
         <w:instrText>СООТНОШЕНИЕ РАЗДЕЛОВ, тем ДИСЦИПЛИНЫ И ПРИМЕНЯЕМЫХ ТЕХНОЛОГИЙ ОБУЧЕНИЯ</w:instrText>
       </w:r>
-      <w:bookmarkEnd w:id="20"/>
+      <w:bookmarkEnd w:id="19"/>
       <w:r>
         <w:instrText xml:space="preserve">" \f C \l "1" </w:instrText>
       </w:r>
@@ -18185,21 +17685,12 @@
               <w:ind w:left="34" w:right="-8"/>
               <w:jc w:val="center"/>
             </w:pPr>
-            <w:proofErr w:type="spellStart"/>
             <w:r>
               <w:rPr>
                 <w:sz w:val="22"/>
                 <w:szCs w:val="22"/>
               </w:rPr>
-              <w:t>Вебинары</w:t>
-            </w:r>
-            <w:proofErr w:type="spellEnd"/>
-            <w:r>
-              <w:rPr>
-                <w:sz w:val="22"/>
-                <w:szCs w:val="22"/>
-              </w:rPr>
-              <w:t xml:space="preserve">  и видеоконференции</w:t>
+              <w:t>Вебинары  и видеоконференции</w:t>
             </w:r>
           </w:p>
         </w:tc>
@@ -18327,7 +17818,6 @@
               </w:rPr>
               <w:t>Р</w:t>
             </w:r>
-            <w:proofErr w:type="gramStart"/>
             <w:r>
               <w:rPr>
                 <w:bCs/>
@@ -18335,7 +17825,6 @@
               </w:rPr>
               <w:t>1</w:t>
             </w:r>
-            <w:proofErr w:type="gramEnd"/>
           </w:p>
         </w:tc>
         <w:tc>
@@ -18666,7 +18155,6 @@
               </w:rPr>
               <w:t>Р</w:t>
             </w:r>
-            <w:proofErr w:type="gramStart"/>
             <w:r>
               <w:rPr>
                 <w:bCs/>
@@ -18674,7 +18162,6 @@
               </w:rPr>
               <w:t>2</w:t>
             </w:r>
-            <w:proofErr w:type="gramEnd"/>
           </w:p>
         </w:tc>
         <w:tc>
@@ -19336,17 +18823,8 @@
                 <w:bCs/>
                 <w:iCs/>
               </w:rPr>
-              <w:t>Р</w:t>
-            </w:r>
-            <w:proofErr w:type="gramStart"/>
-            <w:r>
-              <w:rPr>
-                <w:bCs/>
-                <w:iCs/>
-              </w:rPr>
-              <w:t>4</w:t>
-            </w:r>
-            <w:proofErr w:type="gramEnd"/>
+              <w:t>Р4</w:t>
+            </w:r>
           </w:p>
         </w:tc>
         <w:tc>
@@ -20008,17 +19486,8 @@
                 <w:bCs/>
                 <w:iCs/>
               </w:rPr>
-              <w:t>Р</w:t>
-            </w:r>
-            <w:proofErr w:type="gramStart"/>
-            <w:r>
-              <w:rPr>
-                <w:bCs/>
-                <w:iCs/>
-              </w:rPr>
-              <w:t>6</w:t>
-            </w:r>
-            <w:proofErr w:type="gramEnd"/>
+              <w:t>Р6</w:t>
+            </w:r>
           </w:p>
         </w:tc>
         <w:tc>
@@ -20350,17 +19819,8 @@
                 <w:bCs/>
                 <w:iCs/>
               </w:rPr>
-              <w:t>Р</w:t>
-            </w:r>
-            <w:proofErr w:type="gramStart"/>
-            <w:r>
-              <w:rPr>
-                <w:bCs/>
-                <w:iCs/>
-              </w:rPr>
-              <w:t>7</w:t>
-            </w:r>
-            <w:proofErr w:type="gramEnd"/>
+              <w:t>Р7</w:t>
+            </w:r>
           </w:p>
         </w:tc>
         <w:tc>
@@ -21019,17 +20479,8 @@
                 <w:bCs/>
                 <w:iCs/>
               </w:rPr>
-              <w:t>Р</w:t>
-            </w:r>
-            <w:proofErr w:type="gramStart"/>
-            <w:r>
-              <w:rPr>
-                <w:bCs/>
-                <w:iCs/>
-              </w:rPr>
-              <w:t>9</w:t>
-            </w:r>
-            <w:proofErr w:type="gramEnd"/>
+              <w:t>Р9</w:t>
+            </w:r>
           </w:p>
         </w:tc>
         <w:tc>
@@ -21712,7 +21163,7 @@
       <w:r>
         <w:instrText xml:space="preserve"> TC "</w:instrText>
       </w:r>
-      <w:bookmarkStart w:id="21" w:name="_Toc463805984"/>
+      <w:bookmarkStart w:id="20" w:name="_Toc463805984"/>
       <w:r>
         <w:rPr>
           <w:b/>
@@ -21721,7 +21172,7 @@
         </w:rPr>
         <w:instrText>ПРОЦЕДУРЫ КОНТРОЛЯ И ОЦЕНИВАНИЯ РЕЗУЛЬТАТОВ ОБУЧЕНИЯ (Приложение 1)</w:instrText>
       </w:r>
-      <w:bookmarkEnd w:id="21"/>
+      <w:bookmarkEnd w:id="20"/>
       <w:r>
         <w:instrText xml:space="preserve">" \f C \l "1" </w:instrText>
       </w:r>
@@ -21775,7 +21226,7 @@
       <w:r>
         <w:instrText xml:space="preserve"> TC "</w:instrText>
       </w:r>
-      <w:bookmarkStart w:id="22" w:name="_Toc463805985"/>
+      <w:bookmarkStart w:id="21" w:name="_Toc463805985"/>
       <w:r>
         <w:rPr>
           <w:b/>
@@ -21784,7 +21235,7 @@
         </w:rPr>
         <w:instrText>ПРОЦЕДУРЫ ОЦЕНИВАНИЯ РЕЗУЛЬТАТОВ ОБУЧЕНИЯ В РАМКАХ НЕЗАВИСИМОГО ТЕСТОВОГО КОНТРОЛЯ (Приложение 2)</w:instrText>
       </w:r>
-      <w:bookmarkEnd w:id="22"/>
+      <w:bookmarkEnd w:id="21"/>
       <w:r>
         <w:instrText xml:space="preserve">" \f C \l "1" </w:instrText>
       </w:r>
@@ -21838,7 +21289,7 @@
       <w:r>
         <w:instrText xml:space="preserve"> TC "</w:instrText>
       </w:r>
-      <w:bookmarkStart w:id="23" w:name="_Toc463805986"/>
+      <w:bookmarkStart w:id="22" w:name="_Toc463805986"/>
       <w:r>
         <w:rPr>
           <w:b/>
@@ -21847,7 +21298,7 @@
         </w:rPr>
         <w:instrText>ФОНД ОЦЕНОЧНЫХ СРЕДСТВ ДЛЯ ПРОВЕДЕНИЯ ТЕКУЩЕЙ И ПРОМЕЖУТОЧНОЙ АТТЕСТАЦИИ ПО ДИСЦИПЛИНЕ (Приложение 3)</w:instrText>
       </w:r>
-      <w:bookmarkEnd w:id="23"/>
+      <w:bookmarkEnd w:id="22"/>
       <w:r>
         <w:instrText xml:space="preserve">" \f C \l "1" </w:instrText>
       </w:r>
@@ -21903,7 +21354,7 @@
       <w:r>
         <w:instrText xml:space="preserve"> TC "</w:instrText>
       </w:r>
-      <w:bookmarkStart w:id="24" w:name="_Toc463805987"/>
+      <w:bookmarkStart w:id="23" w:name="_Toc463805987"/>
       <w:r>
         <w:rPr>
           <w:b/>
@@ -21912,7 +21363,7 @@
         </w:rPr>
         <w:instrText>УЧЕБНО-МЕТОДИЧЕСКОЕ И ИНФОРМАЦИОННОЕ ОБЕСПЕЧЕНИЕ дисциплины</w:instrText>
       </w:r>
-      <w:bookmarkEnd w:id="24"/>
+      <w:bookmarkEnd w:id="23"/>
       <w:r>
         <w:instrText xml:space="preserve">" \f C \l "1" </w:instrText>
       </w:r>
@@ -21981,21 +21432,8 @@
         <w:spacing w:before="60" w:after="60"/>
         <w:jc w:val="both"/>
       </w:pPr>
-      <w:proofErr w:type="spellStart"/>
-      <w:r>
-        <w:t>Баричев</w:t>
-      </w:r>
-      <w:proofErr w:type="spellEnd"/>
-      <w:r>
-        <w:t xml:space="preserve"> С.Г., Гончаров В.В., Серов Р.Е. Основы современной криптографии. – М.: Горячая линия – </w:t>
-      </w:r>
-      <w:proofErr w:type="spellStart"/>
-      <w:r>
-        <w:t>Телекомм</w:t>
-      </w:r>
-      <w:proofErr w:type="spellEnd"/>
-      <w:r>
-        <w:t>, 2011. – 176 с. – ISBN 978-5-9912-0182-7.</w:t>
+      <w:r>
+        <w:t>Баричев С.Г., Гончаров В.В., Серов Р.Е. Основы современной криптографии. – М.: Горячая линия – Телекомм, 2011. – 176 с. – ISBN 978-5-9912-0182-7.</w:t>
       </w:r>
     </w:p>
     <w:p>
@@ -22023,15 +21461,7 @@
         <w:jc w:val="both"/>
       </w:pPr>
       <w:r>
-        <w:t xml:space="preserve">Зайцев А.П., </w:t>
-      </w:r>
-      <w:proofErr w:type="spellStart"/>
-      <w:r>
-        <w:t>Шелупанов</w:t>
-      </w:r>
-      <w:proofErr w:type="spellEnd"/>
-      <w:r>
-        <w:t xml:space="preserve"> А.А., Мещеряков Р.В., Голубятников И.В. Технические средства и методы защиты информации. – М.: Горячая линия-Телеком, 2012. – 616 с. – ISBN 978-5-9912-0084-4.</w:t>
+        <w:t>Зайцев А.П., Шелупанов А.А., Мещеряков Р.В., Голубятников И.В. Технические средства и методы защиты информации. – М.: Горячая линия-Телеком, 2012. – 616 с. – ISBN 978-5-9912-0084-4.</w:t>
       </w:r>
     </w:p>
     <w:p>
@@ -22045,15 +21475,7 @@
         <w:jc w:val="both"/>
       </w:pPr>
       <w:r>
-        <w:t xml:space="preserve">Рябко Б.Я., </w:t>
-      </w:r>
-      <w:proofErr w:type="spellStart"/>
-      <w:r>
-        <w:t>Фионов</w:t>
-      </w:r>
-      <w:proofErr w:type="spellEnd"/>
-      <w:r>
-        <w:t xml:space="preserve"> А.Н. Криптографические методы защиты информации. – М.: Горячая линия-Телеком, 2012. – 229 с. – ISBN 978-5-9912-0286-2.</w:t>
+        <w:t>Рябко Б.Я., Фионов А.Н. Криптографические методы защиты информации. – М.: Горячая линия-Телеком, 2012. – 229 с. – ISBN 978-5-9912-0286-2.</w:t>
       </w:r>
     </w:p>
     <w:p>
@@ -22129,29 +21551,8 @@
         <w:spacing w:before="60" w:after="60"/>
         <w:jc w:val="both"/>
       </w:pPr>
-      <w:proofErr w:type="spellStart"/>
-      <w:r>
-        <w:t>Гатченко</w:t>
-      </w:r>
-      <w:proofErr w:type="spellEnd"/>
-      <w:r>
-        <w:t xml:space="preserve"> Н.А., Исаев А.С., Яковлев А.Д. Криптографическая защита информации. Учебное пособие.  – СПб</w:t>
-      </w:r>
-      <w:proofErr w:type="gramStart"/>
-      <w:r>
-        <w:t xml:space="preserve">.: </w:t>
-      </w:r>
-      <w:proofErr w:type="gramEnd"/>
-      <w:r>
-        <w:t xml:space="preserve">Изд-во </w:t>
-      </w:r>
-      <w:proofErr w:type="spellStart"/>
-      <w:r>
-        <w:t>СПбНИУ</w:t>
-      </w:r>
-      <w:proofErr w:type="spellEnd"/>
-      <w:r>
-        <w:t xml:space="preserve"> ИТМО (Санкт-Петербургский национальный исследовательский университет информационных технологий, механики и оптики), 2012. – 142 с.</w:t>
+      <w:r>
+        <w:t>Гатченко Н.А., Исаев А.С., Яковлев А.Д. Криптографическая защита информации. Учебное пособие.  – СПб.: Изд-во СПбНИУ ИТМО (Санкт-Петербургский национальный исследовательский университет информационных технологий, механики и оптики), 2012. – 142 с.</w:t>
       </w:r>
     </w:p>
     <w:p>
@@ -22224,7 +21625,7 @@
         </w:rPr>
         <w:instrText xml:space="preserve"> TC "</w:instrText>
       </w:r>
-      <w:bookmarkStart w:id="25" w:name="_Toc463805989"/>
+      <w:bookmarkStart w:id="24" w:name="_Toc463805989"/>
       <w:r>
         <w:rPr>
           <w:b/>
@@ -22232,7 +21633,7 @@
         </w:rPr>
         <w:instrText>Методические разработки</w:instrText>
       </w:r>
-      <w:bookmarkEnd w:id="25"/>
+      <w:bookmarkEnd w:id="24"/>
       <w:r>
         <w:rPr>
           <w:b/>
@@ -22261,7 +21662,7 @@
         </w:rPr>
         <w:instrText xml:space="preserve"> TC "</w:instrText>
       </w:r>
-      <w:bookmarkStart w:id="26" w:name="_Toc463805990"/>
+      <w:bookmarkStart w:id="25" w:name="_Toc463805990"/>
       <w:r>
         <w:rPr>
           <w:b/>
@@ -22269,7 +21670,7 @@
         </w:rPr>
         <w:instrText>Методические разработки</w:instrText>
       </w:r>
-      <w:bookmarkEnd w:id="26"/>
+      <w:bookmarkEnd w:id="25"/>
       <w:r>
         <w:rPr>
           <w:b/>
@@ -22348,7 +21749,7 @@
         </w:rPr>
         <w:instrText xml:space="preserve"> TC "</w:instrText>
       </w:r>
-      <w:bookmarkStart w:id="27" w:name="_Toc463805991"/>
+      <w:bookmarkStart w:id="26" w:name="_Toc463805991"/>
       <w:r>
         <w:rPr>
           <w:b/>
@@ -22356,7 +21757,7 @@
         </w:rPr>
         <w:instrText>Программное обеспечение</w:instrText>
       </w:r>
-      <w:bookmarkEnd w:id="27"/>
+      <w:bookmarkEnd w:id="26"/>
       <w:r>
         <w:rPr>
           <w:b/>
@@ -22383,13 +21784,8 @@
         <w:jc w:val="both"/>
       </w:pPr>
       <w:r>
-        <w:t xml:space="preserve">ОС </w:t>
-      </w:r>
-      <w:proofErr w:type="spellStart"/>
-      <w:r>
-        <w:t>Windows</w:t>
-      </w:r>
-      <w:proofErr w:type="spellEnd"/>
+        <w:t>ОС Windows</w:t>
+      </w:r>
     </w:p>
     <w:p>
       <w:pPr>
@@ -22402,21 +21798,8 @@
         <w:jc w:val="both"/>
       </w:pPr>
       <w:r>
-        <w:t xml:space="preserve">Браузер </w:t>
-      </w:r>
-      <w:proofErr w:type="spellStart"/>
-      <w:r>
-        <w:t>Internet</w:t>
-      </w:r>
-      <w:proofErr w:type="spellEnd"/>
-      <w:r>
-        <w:t xml:space="preserve"> </w:t>
-      </w:r>
-      <w:proofErr w:type="spellStart"/>
-      <w:r>
-        <w:t>Explorer</w:t>
-      </w:r>
-      <w:proofErr w:type="spellEnd"/>
+        <w:t>Браузер Internet Explorer</w:t>
+      </w:r>
     </w:p>
     <w:p>
       <w:pPr>
@@ -22429,21 +21812,8 @@
         <w:jc w:val="both"/>
       </w:pPr>
       <w:r>
-        <w:t xml:space="preserve">Браузер </w:t>
-      </w:r>
-      <w:proofErr w:type="spellStart"/>
-      <w:r>
-        <w:t>Google</w:t>
-      </w:r>
-      <w:proofErr w:type="spellEnd"/>
-      <w:r>
-        <w:t xml:space="preserve"> </w:t>
-      </w:r>
-      <w:proofErr w:type="spellStart"/>
-      <w:r>
-        <w:t>Chrome</w:t>
-      </w:r>
-      <w:proofErr w:type="spellEnd"/>
+        <w:t>Браузер Google Chrome</w:t>
+      </w:r>
     </w:p>
     <w:p>
       <w:pPr>
@@ -22456,21 +21826,8 @@
         <w:jc w:val="both"/>
       </w:pPr>
       <w:r>
-        <w:t xml:space="preserve">Браузер </w:t>
-      </w:r>
-      <w:proofErr w:type="spellStart"/>
-      <w:r>
-        <w:t>Mozilla</w:t>
-      </w:r>
-      <w:proofErr w:type="spellEnd"/>
-      <w:r>
-        <w:t xml:space="preserve"> </w:t>
-      </w:r>
-      <w:proofErr w:type="spellStart"/>
-      <w:r>
-        <w:t>Firefox</w:t>
-      </w:r>
-      <w:proofErr w:type="spellEnd"/>
+        <w:t>Браузер Mozilla Firefox</w:t>
+      </w:r>
     </w:p>
     <w:p>
       <w:pPr>
@@ -22497,21 +21854,7 @@
         <w:rPr>
           <w:lang w:val="en-US"/>
         </w:rPr>
-        <w:t xml:space="preserve"> VMware </w:t>
-      </w:r>
-      <w:proofErr w:type="spellStart"/>
-      <w:r>
-        <w:rPr>
-          <w:lang w:val="en-US"/>
-        </w:rPr>
-        <w:t>Inc</w:t>
-      </w:r>
-      <w:proofErr w:type="spellEnd"/>
-      <w:r>
-        <w:rPr>
-          <w:lang w:val="en-US"/>
-        </w:rPr>
-        <w:t xml:space="preserve">, </w:t>
+        <w:t xml:space="preserve"> VMware Inc, </w:t>
       </w:r>
       <w:r>
         <w:t>источник</w:t>
@@ -22566,7 +21909,7 @@
         </w:rPr>
         <w:instrText xml:space="preserve"> TC "</w:instrText>
       </w:r>
-      <w:bookmarkStart w:id="28" w:name="_Toc463805992"/>
+      <w:bookmarkStart w:id="27" w:name="_Toc463805992"/>
       <w:r>
         <w:rPr>
           <w:b/>
@@ -22574,7 +21917,7 @@
         </w:rPr>
         <w:instrText>Базы данных, информационно-справочные и поисковые системы</w:instrText>
       </w:r>
-      <w:bookmarkEnd w:id="28"/>
+      <w:bookmarkEnd w:id="27"/>
       <w:r>
         <w:rPr>
           <w:b/>
@@ -22679,13 +22022,8 @@
           <w:numId w:val="6"/>
         </w:numPr>
       </w:pPr>
-      <w:proofErr w:type="gramStart"/>
-      <w:r>
-        <w:t>Универсальная</w:t>
-      </w:r>
-      <w:proofErr w:type="gramEnd"/>
-      <w:r>
-        <w:t xml:space="preserve"> интернет-энциклопедия </w:t>
+      <w:r>
+        <w:t xml:space="preserve">Универсальная интернет-энциклопедия </w:t>
       </w:r>
       <w:r>
         <w:rPr>
@@ -22795,7 +22133,7 @@
         </w:rPr>
         <w:instrText xml:space="preserve"> TC "</w:instrText>
       </w:r>
-      <w:bookmarkStart w:id="29" w:name="_Toc463805993"/>
+      <w:bookmarkStart w:id="28" w:name="_Toc463805993"/>
       <w:r>
         <w:rPr>
           <w:b/>
@@ -22803,7 +22141,7 @@
         </w:rPr>
         <w:instrText>Электронные образовательные ресурсы</w:instrText>
       </w:r>
-      <w:bookmarkEnd w:id="29"/>
+      <w:bookmarkEnd w:id="28"/>
       <w:r>
         <w:rPr>
           <w:b/>
@@ -22877,7 +22215,7 @@
       <w:r>
         <w:instrText xml:space="preserve"> TC "</w:instrText>
       </w:r>
-      <w:bookmarkStart w:id="30" w:name="_Toc463805994"/>
+      <w:bookmarkStart w:id="29" w:name="_Toc463805994"/>
       <w:r>
         <w:rPr>
           <w:b/>
@@ -22886,7 +22224,7 @@
         </w:rPr>
         <w:instrText>мАТЕРИАЛЬНО-ТЕХНИЧЕСКОЕ ОБЕСПЕЧЕНИЕ ДИСЦИПЛИНЫ</w:instrText>
       </w:r>
-      <w:bookmarkEnd w:id="30"/>
+      <w:bookmarkEnd w:id="29"/>
       <w:r>
         <w:instrText xml:space="preserve">" \f C \l "1" </w:instrText>
       </w:r>
@@ -22927,9 +22265,6 @@
       <w:pPr>
         <w:ind w:firstLine="720"/>
         <w:jc w:val="both"/>
-        <w:rPr>
-          <w:lang w:val="en-US"/>
-        </w:rPr>
       </w:pPr>
       <w:r>
         <w:t xml:space="preserve">Для проведения </w:t>
@@ -22976,14 +22311,14 @@
       <w:r>
         <w:instrText xml:space="preserve"> TC "</w:instrText>
       </w:r>
-      <w:bookmarkStart w:id="31" w:name="_Toc463805995"/>
+      <w:bookmarkStart w:id="30" w:name="_Toc463805995"/>
       <w:r>
         <w:rPr>
           <w:b/>
         </w:rPr>
         <w:instrText>ПРИЛОЖЕНИЕ 1</w:instrText>
       </w:r>
-      <w:bookmarkEnd w:id="31"/>
+      <w:bookmarkEnd w:id="30"/>
       <w:r>
         <w:instrText xml:space="preserve">" \f C \l "1" </w:instrText>
       </w:r>
@@ -23086,8 +22421,10 @@
         <w:rPr>
           <w:bCs/>
         </w:rPr>
-        <w:t>,</w:t>
-      </w:r>
+        <w:t>.</w:t>
+      </w:r>
+      <w:bookmarkStart w:id="31" w:name="_GoBack"/>
+      <w:bookmarkEnd w:id="31"/>
       <w:r>
         <w:rPr>
           <w:bCs/>
@@ -23186,7 +22523,13 @@
               <w:rPr>
                 <w:b/>
               </w:rPr>
-              <w:t xml:space="preserve"> 0,5</w:t>
+              <w:t xml:space="preserve"> </w:t>
+            </w:r>
+            <w:r>
+              <w:t>0.</w:t>
+            </w:r>
+            <w:r>
+              <w:t>5</w:t>
             </w:r>
           </w:p>
         </w:tc>
@@ -23391,13 +22734,8 @@
             <w:pPr>
               <w:snapToGrid w:val="0"/>
             </w:pPr>
-            <w:proofErr w:type="gramStart"/>
-            <w:r>
-              <w:t>Мини-контрольная</w:t>
-            </w:r>
-            <w:proofErr w:type="gramEnd"/>
-            <w:r>
-              <w:t xml:space="preserve"> №1</w:t>
+            <w:r>
+              <w:t>Мини-контрольная №1</w:t>
             </w:r>
           </w:p>
         </w:tc>
@@ -23461,13 +22799,8 @@
             <w:pPr>
               <w:snapToGrid w:val="0"/>
             </w:pPr>
-            <w:proofErr w:type="gramStart"/>
-            <w:r>
-              <w:t>Мини-контрольная</w:t>
-            </w:r>
-            <w:proofErr w:type="gramEnd"/>
-            <w:r>
-              <w:t xml:space="preserve"> №2</w:t>
+            <w:r>
+              <w:t>Мини-контрольная №2</w:t>
             </w:r>
           </w:p>
         </w:tc>
@@ -23531,13 +22864,8 @@
             <w:pPr>
               <w:snapToGrid w:val="0"/>
             </w:pPr>
-            <w:proofErr w:type="gramStart"/>
-            <w:r>
-              <w:t>Мини-контрольная</w:t>
-            </w:r>
-            <w:proofErr w:type="gramEnd"/>
-            <w:r>
-              <w:t xml:space="preserve"> №3</w:t>
+            <w:r>
+              <w:t>Мини-контрольная №3</w:t>
             </w:r>
           </w:p>
         </w:tc>
@@ -23737,7 +23065,13 @@
               <w:rPr>
                 <w:b/>
               </w:rPr>
-              <w:t>ных занятий – 0,5</w:t>
+              <w:t xml:space="preserve">ных занятий – </w:t>
+            </w:r>
+            <w:r>
+              <w:t>0.</w:t>
+            </w:r>
+            <w:r>
+              <w:t>5</w:t>
             </w:r>
           </w:p>
         </w:tc>
@@ -24208,7 +23542,10 @@
               <w:rPr>
                 <w:b/>
               </w:rPr>
-              <w:t>– 0,5</w:t>
+              <w:t xml:space="preserve">– </w:t>
+            </w:r>
+            <w:r>
+              <w:t>1.0</w:t>
             </w:r>
           </w:p>
         </w:tc>
@@ -24255,6 +23592,15 @@
                 <w:b/>
               </w:rPr>
               <w:t>Весовой коэффициент значимости результатов промежуточной аттестации по лабораторным занятиям</w:t>
+            </w:r>
+            <w:r>
+              <w:rPr>
+                <w:b/>
+              </w:rPr>
+              <w:t xml:space="preserve"> – </w:t>
+            </w:r>
+            <w:r>
+              <w:t>0.0</w:t>
             </w:r>
           </w:p>
         </w:tc>
@@ -24413,23 +23759,17 @@
               <w:jc w:val="center"/>
               <w:rPr>
                 <w:iCs/>
-                <w:sz w:val="20"/>
-                <w:szCs w:val="20"/>
               </w:rPr>
             </w:pPr>
             <w:r>
               <w:rPr>
                 <w:iCs/>
-                <w:sz w:val="20"/>
-                <w:szCs w:val="20"/>
               </w:rPr>
               <w:t xml:space="preserve">Семестр </w:t>
             </w:r>
             <w:r>
               <w:rPr>
                 <w:iCs/>
-                <w:sz w:val="20"/>
-                <w:szCs w:val="20"/>
               </w:rPr>
               <w:t>6</w:t>
             </w:r>
@@ -24451,8 +23791,6 @@
               <w:jc w:val="center"/>
               <w:rPr>
                 <w:iCs/>
-                <w:sz w:val="20"/>
-                <w:szCs w:val="20"/>
                 <w:lang w:val="en-US"/>
               </w:rPr>
             </w:pPr>
@@ -24460,8 +23798,6 @@
               <w:rPr>
                 <w:bCs/>
                 <w:spacing w:val="-1"/>
-                <w:sz w:val="20"/>
-                <w:szCs w:val="20"/>
                 <w:lang w:val="en-US"/>
               </w:rPr>
               <w:t>1</w:t>
@@ -24541,15 +23877,7 @@
         <w:jc w:val="both"/>
       </w:pPr>
       <w:r>
-        <w:t xml:space="preserve">В связи с отсутствием Дисциплины и ее аналогов, по которым возможно тестирование, на сайтах ФЭПО, </w:t>
-      </w:r>
-      <w:proofErr w:type="gramStart"/>
-      <w:r>
-        <w:t>Интернет-тренажеры</w:t>
-      </w:r>
-      <w:proofErr w:type="gramEnd"/>
-      <w:r>
-        <w:t xml:space="preserve"> и портале СМУДС УрФУ, тестирование в рамках НТК не проводится.</w:t>
+        <w:t>В связи с отсутствием Дисциплины и ее аналогов, по которым возможно тестирование, на сайтах ФЭПО, Интернет-тренажеры и портале СМУДС УрФУ, тестирование в рамках НТК не проводится.</w:t>
       </w:r>
     </w:p>
     <w:p>
@@ -24643,15 +23971,7 @@
         <w:jc w:val="both"/>
       </w:pPr>
       <w:r>
-        <w:t>Фонд оценочных сре</w:t>
-      </w:r>
-      <w:proofErr w:type="gramStart"/>
-      <w:r>
-        <w:t>дств пр</w:t>
-      </w:r>
-      <w:proofErr w:type="gramEnd"/>
-      <w:r>
-        <w:t xml:space="preserve">едназначен для оценки: </w:t>
+        <w:t xml:space="preserve">Фонд оценочных средств предназначен для оценки: </w:t>
       </w:r>
     </w:p>
     <w:p>
@@ -24851,7 +24171,7 @@
                 <v:shape id="_x0000_i1025" type="#_x0000_t75" style="width:28.5pt;height:21.75pt" o:ole="">
                   <v:imagedata r:id="rId7" o:title=""/>
                 </v:shape>
-                <o:OLEObject Type="Embed" ProgID="Equation.3" ShapeID="_x0000_i1025" DrawAspect="Content" ObjectID="_1572865200" r:id="rId8"/>
+                <o:OLEObject Type="Embed" ProgID="Equation.3" ShapeID="_x0000_i1025" DrawAspect="Content" ObjectID="_1572951441" r:id="rId8"/>
               </w:object>
             </w:r>
             <w:r>
@@ -25184,15 +24504,7 @@
         <w:ind w:firstLine="709"/>
       </w:pPr>
       <w:r>
-        <w:t xml:space="preserve">В связи с отсутствием Дисциплины и ее аналогов, по которым возможно тестирование, на сайтах ФЭПО, </w:t>
-      </w:r>
-      <w:proofErr w:type="gramStart"/>
-      <w:r>
-        <w:t>Интернет-тренажеры</w:t>
-      </w:r>
-      <w:proofErr w:type="gramEnd"/>
-      <w:r>
-        <w:t xml:space="preserve"> и портале СМУДС УрФУ, тестирование в рамках НТК не проводится.</w:t>
+        <w:t>В связи с отсутствием Дисциплины и ее аналогов, по которым возможно тестирование, на сайтах ФЭПО, Интернет-тренажеры и портале СМУДС УрФУ, тестирование в рамках НТК не проводится.</w:t>
       </w:r>
     </w:p>
     <w:p/>
@@ -25600,23 +24912,21 @@
           <w:szCs w:val="24"/>
         </w:rPr>
       </w:pPr>
-      <w:proofErr w:type="spellStart"/>
       <w:r>
         <w:rPr>
           <w:color w:val="auto"/>
           <w:sz w:val="24"/>
           <w:szCs w:val="24"/>
         </w:rPr>
-        <w:t>Программно</w:t>
-      </w:r>
-      <w:proofErr w:type="spellEnd"/>
+        <w:t>Программно-</w:t>
+      </w:r>
       <w:r>
         <w:rPr>
           <w:color w:val="auto"/>
           <w:sz w:val="24"/>
           <w:szCs w:val="24"/>
         </w:rPr>
-        <w:t xml:space="preserve"> - аппаратная защита информации.</w:t>
+        <w:t>аппаратная защита информации.</w:t>
       </w:r>
     </w:p>
     <w:p>
@@ -25911,7 +25221,27 @@
           <w:szCs w:val="24"/>
           <w:lang w:val="ru-RU"/>
         </w:rPr>
-        <w:t>Методы взлома компьютерных систем. Удаленные атаки на распределенные вычислительные системы.</w:t>
+        <w:t>Методы в</w:t>
+      </w:r>
+      <w:r>
+        <w:rPr>
+          <w:color w:val="auto"/>
+          <w:spacing w:val="-5"/>
+          <w:sz w:val="24"/>
+          <w:szCs w:val="24"/>
+          <w:lang w:val="ru-RU"/>
+        </w:rPr>
+        <w:t>злома компьютерных систем. Удалё</w:t>
+      </w:r>
+      <w:r>
+        <w:rPr>
+          <w:color w:val="auto"/>
+          <w:spacing w:val="-5"/>
+          <w:sz w:val="24"/>
+          <w:szCs w:val="24"/>
+          <w:lang w:val="ru-RU"/>
+        </w:rPr>
+        <w:t>нные атаки на распределенные вычислительные системы.</w:t>
       </w:r>
     </w:p>
     <w:p>
@@ -25937,10 +25267,16 @@
           <w:szCs w:val="24"/>
           <w:lang w:val="ru-RU"/>
         </w:rPr>
-        <w:t>Программ</w:t>
-      </w:r>
-      <w:proofErr w:type="gramStart"/>
-      <w:r>
+        <w:t>Программы-«шпионы». Программные закладки.</w:t>
+      </w:r>
+    </w:p>
+    <w:p>
+      <w:pPr>
+        <w:pStyle w:val="ab"/>
+        <w:numPr>
+          <w:ilvl w:val="0"/>
+          <w:numId w:val="36"/>
+        </w:numPr>
         <w:rPr>
           <w:color w:val="auto"/>
           <w:spacing w:val="-5"/>
@@ -25948,9 +25284,7 @@
           <w:szCs w:val="24"/>
           <w:lang w:val="ru-RU"/>
         </w:rPr>
-        <w:t>ы-</w:t>
-      </w:r>
-      <w:proofErr w:type="gramEnd"/>
+      </w:pPr>
       <w:r>
         <w:rPr>
           <w:color w:val="auto"/>
@@ -25959,7 +25293,7 @@
           <w:szCs w:val="24"/>
           <w:lang w:val="ru-RU"/>
         </w:rPr>
-        <w:t>«шпионы». Программные закладки.</w:t>
+        <w:t>Программы-«шпионы». Модели программных закладок.</w:t>
       </w:r>
     </w:p>
     <w:p>
@@ -25985,10 +25319,16 @@
           <w:szCs w:val="24"/>
           <w:lang w:val="ru-RU"/>
         </w:rPr>
-        <w:t>Программ</w:t>
-      </w:r>
-      <w:proofErr w:type="gramStart"/>
-      <w:r>
+        <w:t>Программы-«шпионы». Компьютерные вирусы.</w:t>
+      </w:r>
+    </w:p>
+    <w:p>
+      <w:pPr>
+        <w:pStyle w:val="ab"/>
+        <w:numPr>
+          <w:ilvl w:val="0"/>
+          <w:numId w:val="36"/>
+        </w:numPr>
         <w:rPr>
           <w:color w:val="auto"/>
           <w:spacing w:val="-5"/>
@@ -25996,9 +25336,7 @@
           <w:szCs w:val="24"/>
           <w:lang w:val="ru-RU"/>
         </w:rPr>
-        <w:t>ы-</w:t>
-      </w:r>
-      <w:proofErr w:type="gramEnd"/>
+      </w:pPr>
       <w:r>
         <w:rPr>
           <w:color w:val="auto"/>
@@ -26007,7 +25345,7 @@
           <w:szCs w:val="24"/>
           <w:lang w:val="ru-RU"/>
         </w:rPr>
-        <w:t>«шпионы». Модели программных закладок.</w:t>
+        <w:t>Программы-«шпионы». Защита от компьютерных вирусов.</w:t>
       </w:r>
     </w:p>
     <w:p>
@@ -26033,10 +25371,16 @@
           <w:szCs w:val="24"/>
           <w:lang w:val="ru-RU"/>
         </w:rPr>
-        <w:t>Программ</w:t>
-      </w:r>
-      <w:proofErr w:type="gramStart"/>
-      <w:r>
+        <w:t>Программы-«шпионы». «Троянские» программы (Трояны).</w:t>
+      </w:r>
+    </w:p>
+    <w:p>
+      <w:pPr>
+        <w:pStyle w:val="ab"/>
+        <w:numPr>
+          <w:ilvl w:val="0"/>
+          <w:numId w:val="36"/>
+        </w:numPr>
         <w:rPr>
           <w:color w:val="auto"/>
           <w:spacing w:val="-5"/>
@@ -26044,9 +25388,7 @@
           <w:szCs w:val="24"/>
           <w:lang w:val="ru-RU"/>
         </w:rPr>
-        <w:t>ы-</w:t>
-      </w:r>
-      <w:proofErr w:type="gramEnd"/>
+      </w:pPr>
       <w:r>
         <w:rPr>
           <w:color w:val="auto"/>
@@ -26055,7 +25397,7 @@
           <w:szCs w:val="24"/>
           <w:lang w:val="ru-RU"/>
         </w:rPr>
-        <w:t>«шпионы». Компьютерные вирусы.</w:t>
+        <w:t>Программы-«шпионы». Клавиатурные «шпионы».</w:t>
       </w:r>
     </w:p>
     <w:p>
@@ -26081,10 +25423,16 @@
           <w:szCs w:val="24"/>
           <w:lang w:val="ru-RU"/>
         </w:rPr>
-        <w:t>Программ</w:t>
-      </w:r>
-      <w:proofErr w:type="gramStart"/>
-      <w:r>
+        <w:t>Программы-«шпионы». Парольные взломщики.</w:t>
+      </w:r>
+    </w:p>
+    <w:p>
+      <w:pPr>
+        <w:pStyle w:val="ab"/>
+        <w:numPr>
+          <w:ilvl w:val="0"/>
+          <w:numId w:val="36"/>
+        </w:numPr>
         <w:rPr>
           <w:color w:val="auto"/>
           <w:spacing w:val="-5"/>
@@ -26092,9 +25440,7 @@
           <w:szCs w:val="24"/>
           <w:lang w:val="ru-RU"/>
         </w:rPr>
-        <w:t>ы-</w:t>
-      </w:r>
-      <w:proofErr w:type="gramEnd"/>
+      </w:pPr>
       <w:r>
         <w:rPr>
           <w:color w:val="auto"/>
@@ -26103,7 +25449,7 @@
           <w:szCs w:val="24"/>
           <w:lang w:val="ru-RU"/>
         </w:rPr>
-        <w:t>«шпионы». Защита от компьютерных вирусов.</w:t>
+        <w:t>Основы криптографии. Криптографическая защита.</w:t>
       </w:r>
     </w:p>
     <w:p>
@@ -26129,10 +25475,16 @@
           <w:szCs w:val="24"/>
           <w:lang w:val="ru-RU"/>
         </w:rPr>
-        <w:t>Программ</w:t>
-      </w:r>
-      <w:proofErr w:type="gramStart"/>
-      <w:r>
+        <w:t>Основы шифрования, кодирование и расшифровка.</w:t>
+      </w:r>
+    </w:p>
+    <w:p>
+      <w:pPr>
+        <w:pStyle w:val="ab"/>
+        <w:numPr>
+          <w:ilvl w:val="0"/>
+          <w:numId w:val="36"/>
+        </w:numPr>
         <w:rPr>
           <w:color w:val="auto"/>
           <w:spacing w:val="-5"/>
@@ -26140,9 +25492,7 @@
           <w:szCs w:val="24"/>
           <w:lang w:val="ru-RU"/>
         </w:rPr>
-        <w:t>ы-</w:t>
-      </w:r>
-      <w:proofErr w:type="gramEnd"/>
+      </w:pPr>
       <w:r>
         <w:rPr>
           <w:color w:val="auto"/>
@@ -26151,7 +25501,7 @@
           <w:szCs w:val="24"/>
           <w:lang w:val="ru-RU"/>
         </w:rPr>
-        <w:t>«шпионы». «Троянские» программы (Трояны).</w:t>
+        <w:t>Аутентификация, целостность, неоспоримость.</w:t>
       </w:r>
     </w:p>
     <w:p>
@@ -26177,10 +25527,16 @@
           <w:szCs w:val="24"/>
           <w:lang w:val="ru-RU"/>
         </w:rPr>
-        <w:t>Программ</w:t>
-      </w:r>
-      <w:proofErr w:type="gramStart"/>
-      <w:r>
+        <w:t>Алгоритмы шифрования. Шифры.</w:t>
+      </w:r>
+    </w:p>
+    <w:p>
+      <w:pPr>
+        <w:pStyle w:val="ab"/>
+        <w:numPr>
+          <w:ilvl w:val="0"/>
+          <w:numId w:val="36"/>
+        </w:numPr>
         <w:rPr>
           <w:color w:val="auto"/>
           <w:spacing w:val="-5"/>
@@ -26188,9 +25544,7 @@
           <w:szCs w:val="24"/>
           <w:lang w:val="ru-RU"/>
         </w:rPr>
-        <w:t>ы-</w:t>
-      </w:r>
-      <w:proofErr w:type="gramEnd"/>
+      </w:pPr>
       <w:r>
         <w:rPr>
           <w:color w:val="auto"/>
@@ -26199,7 +25553,7 @@
           <w:szCs w:val="24"/>
           <w:lang w:val="ru-RU"/>
         </w:rPr>
-        <w:t>«шпионы». Клавиатурные «шпионы».</w:t>
+        <w:t>Криптоаналитические атаки. Криптоаналитические взломы.</w:t>
       </w:r>
     </w:p>
     <w:p>
@@ -26225,10 +25579,16 @@
           <w:szCs w:val="24"/>
           <w:lang w:val="ru-RU"/>
         </w:rPr>
-        <w:t>Программ</w:t>
-      </w:r>
-      <w:proofErr w:type="gramStart"/>
-      <w:r>
+        <w:t>Алгоритмы шифрования DES, RSA, ГОСТ 28147-89.</w:t>
+      </w:r>
+    </w:p>
+    <w:p>
+      <w:pPr>
+        <w:pStyle w:val="ab"/>
+        <w:numPr>
+          <w:ilvl w:val="0"/>
+          <w:numId w:val="36"/>
+        </w:numPr>
         <w:rPr>
           <w:color w:val="auto"/>
           <w:spacing w:val="-5"/>
@@ -26236,9 +25596,7 @@
           <w:szCs w:val="24"/>
           <w:lang w:val="ru-RU"/>
         </w:rPr>
-        <w:t>ы-</w:t>
-      </w:r>
-      <w:proofErr w:type="gramEnd"/>
+      </w:pPr>
       <w:r>
         <w:rPr>
           <w:color w:val="auto"/>
@@ -26247,7 +25605,7 @@
           <w:szCs w:val="24"/>
           <w:lang w:val="ru-RU"/>
         </w:rPr>
-        <w:t>«шпионы». Парольные взломщики.</w:t>
+        <w:t>Криптографические ключи. Работа с ключами и паролями.</w:t>
       </w:r>
     </w:p>
     <w:p>
@@ -26273,7 +25631,7 @@
           <w:szCs w:val="24"/>
           <w:lang w:val="ru-RU"/>
         </w:rPr>
-        <w:t>Основы криптографии. Криптографическая защита.</w:t>
+        <w:t>Основные криптографические протоколы. Обмен ключами.</w:t>
       </w:r>
     </w:p>
     <w:p>
@@ -26299,7 +25657,7 @@
           <w:szCs w:val="24"/>
           <w:lang w:val="ru-RU"/>
         </w:rPr>
-        <w:t>Основы шифрования, кодирование и расшифровка.</w:t>
+        <w:t>Основные криптографические протоколы. Блокировочный протокол.</w:t>
       </w:r>
     </w:p>
     <w:p>
@@ -26325,7 +25683,7 @@
           <w:szCs w:val="24"/>
           <w:lang w:val="ru-RU"/>
         </w:rPr>
-        <w:t>Аутентификация, целостность, неоспоримость.</w:t>
+        <w:t>Программы шифрования.</w:t>
       </w:r>
     </w:p>
     <w:p>
@@ -26351,7 +25709,7 @@
           <w:szCs w:val="24"/>
           <w:lang w:val="ru-RU"/>
         </w:rPr>
-        <w:t>Алгоритмы шифрования. Шифры.</w:t>
+        <w:t>Модели безопасности основных операционных систем. Windows NT.</w:t>
       </w:r>
     </w:p>
     <w:p>
@@ -26369,7 +25727,6 @@
           <w:lang w:val="ru-RU"/>
         </w:rPr>
       </w:pPr>
-      <w:proofErr w:type="spellStart"/>
       <w:r>
         <w:rPr>
           <w:color w:val="auto"/>
@@ -26378,10 +25735,16 @@
           <w:szCs w:val="24"/>
           <w:lang w:val="ru-RU"/>
         </w:rPr>
-        <w:t>Криптоаналитические</w:t>
-      </w:r>
-      <w:proofErr w:type="spellEnd"/>
-      <w:r>
+        <w:t>Модели безопасности основных операционных систем. Linux.</w:t>
+      </w:r>
+    </w:p>
+    <w:p>
+      <w:pPr>
+        <w:pStyle w:val="ab"/>
+        <w:numPr>
+          <w:ilvl w:val="0"/>
+          <w:numId w:val="36"/>
+        </w:numPr>
         <w:rPr>
           <w:color w:val="auto"/>
           <w:spacing w:val="-5"/>
@@ -26389,9 +25752,7 @@
           <w:szCs w:val="24"/>
           <w:lang w:val="ru-RU"/>
         </w:rPr>
-        <w:t xml:space="preserve"> атаки. </w:t>
-      </w:r>
-      <w:proofErr w:type="spellStart"/>
+      </w:pPr>
       <w:r>
         <w:rPr>
           <w:color w:val="auto"/>
@@ -26400,10 +25761,16 @@
           <w:szCs w:val="24"/>
           <w:lang w:val="ru-RU"/>
         </w:rPr>
-        <w:t>Криптоаналитические</w:t>
-      </w:r>
-      <w:proofErr w:type="spellEnd"/>
-      <w:r>
+        <w:t>Модели безопасности основных операционных систем. Unix.</w:t>
+      </w:r>
+    </w:p>
+    <w:p>
+      <w:pPr>
+        <w:pStyle w:val="ab"/>
+        <w:numPr>
+          <w:ilvl w:val="0"/>
+          <w:numId w:val="36"/>
+        </w:numPr>
         <w:rPr>
           <w:color w:val="auto"/>
           <w:spacing w:val="-5"/>
@@ -26411,7 +25778,16 @@
           <w:szCs w:val="24"/>
           <w:lang w:val="ru-RU"/>
         </w:rPr>
-        <w:t xml:space="preserve"> взломы.</w:t>
+      </w:pPr>
+      <w:r>
+        <w:rPr>
+          <w:color w:val="auto"/>
+          <w:spacing w:val="-5"/>
+          <w:sz w:val="24"/>
+          <w:szCs w:val="24"/>
+          <w:lang w:val="ru-RU"/>
+        </w:rPr>
+        <w:t>Модели безопасности основных операционных систем. FreeBSD.</w:t>
       </w:r>
     </w:p>
     <w:p>
@@ -26437,7 +25813,7 @@
           <w:szCs w:val="24"/>
           <w:lang w:val="ru-RU"/>
         </w:rPr>
-        <w:t>Алгоритмы шифрования DES, RSA, ГОСТ 28147-89.</w:t>
+        <w:t>Модели безопасности основных операционных систем. Mac OS.</w:t>
       </w:r>
     </w:p>
     <w:p>
@@ -26463,7 +25839,7 @@
           <w:szCs w:val="24"/>
           <w:lang w:val="ru-RU"/>
         </w:rPr>
-        <w:t>Криптографические ключи. Работа с ключами и паролями.</w:t>
+        <w:t>Алгоритмы аутентификации пользователей.</w:t>
       </w:r>
     </w:p>
     <w:p>
@@ -26489,7 +25865,27 @@
           <w:szCs w:val="24"/>
           <w:lang w:val="ru-RU"/>
         </w:rPr>
-        <w:t>Основные криптографические протоколы. Обмен ключами.</w:t>
+        <w:t>Многоуровневая защита корпоратив</w:t>
+      </w:r>
+      <w:r>
+        <w:rPr>
+          <w:color w:val="auto"/>
+          <w:spacing w:val="-5"/>
+          <w:sz w:val="24"/>
+          <w:szCs w:val="24"/>
+          <w:lang w:val="ru-RU"/>
+        </w:rPr>
+        <w:t>ных сетей. Безопасные распределё</w:t>
+      </w:r>
+      <w:r>
+        <w:rPr>
+          <w:color w:val="auto"/>
+          <w:spacing w:val="-5"/>
+          <w:sz w:val="24"/>
+          <w:szCs w:val="24"/>
+          <w:lang w:val="ru-RU"/>
+        </w:rPr>
+        <w:t>нные вычислительные системы.</w:t>
       </w:r>
     </w:p>
     <w:p>
@@ -26515,7 +25911,7 @@
           <w:szCs w:val="24"/>
           <w:lang w:val="ru-RU"/>
         </w:rPr>
-        <w:t>Основные криптографические протоколы. Блокировочный протокол.</w:t>
+        <w:t xml:space="preserve">Защита информации в сетях. </w:t>
       </w:r>
     </w:p>
     <w:p>
@@ -26541,7 +25937,7 @@
           <w:szCs w:val="24"/>
           <w:lang w:val="ru-RU"/>
         </w:rPr>
-        <w:t>Программы шифрования.</w:t>
+        <w:t>Программно-аппаратные методы защиты от удаленных атак.</w:t>
       </w:r>
     </w:p>
     <w:p>
@@ -26567,350 +25963,6 @@
           <w:szCs w:val="24"/>
           <w:lang w:val="ru-RU"/>
         </w:rPr>
-        <w:t xml:space="preserve">Модели безопасности основных операционных систем. </w:t>
-      </w:r>
-      <w:proofErr w:type="spellStart"/>
-      <w:r>
-        <w:rPr>
-          <w:color w:val="auto"/>
-          <w:spacing w:val="-5"/>
-          <w:sz w:val="24"/>
-          <w:szCs w:val="24"/>
-          <w:lang w:val="ru-RU"/>
-        </w:rPr>
-        <w:t>Windows</w:t>
-      </w:r>
-      <w:proofErr w:type="spellEnd"/>
-      <w:r>
-        <w:rPr>
-          <w:color w:val="auto"/>
-          <w:spacing w:val="-5"/>
-          <w:sz w:val="24"/>
-          <w:szCs w:val="24"/>
-          <w:lang w:val="ru-RU"/>
-        </w:rPr>
-        <w:t xml:space="preserve"> NT.</w:t>
-      </w:r>
-    </w:p>
-    <w:p>
-      <w:pPr>
-        <w:pStyle w:val="ab"/>
-        <w:numPr>
-          <w:ilvl w:val="0"/>
-          <w:numId w:val="36"/>
-        </w:numPr>
-        <w:rPr>
-          <w:color w:val="auto"/>
-          <w:spacing w:val="-5"/>
-          <w:sz w:val="24"/>
-          <w:szCs w:val="24"/>
-          <w:lang w:val="ru-RU"/>
-        </w:rPr>
-      </w:pPr>
-      <w:r>
-        <w:rPr>
-          <w:color w:val="auto"/>
-          <w:spacing w:val="-5"/>
-          <w:sz w:val="24"/>
-          <w:szCs w:val="24"/>
-          <w:lang w:val="ru-RU"/>
-        </w:rPr>
-        <w:t xml:space="preserve">Модели безопасности основных операционных систем. </w:t>
-      </w:r>
-      <w:proofErr w:type="spellStart"/>
-      <w:r>
-        <w:rPr>
-          <w:color w:val="auto"/>
-          <w:spacing w:val="-5"/>
-          <w:sz w:val="24"/>
-          <w:szCs w:val="24"/>
-          <w:lang w:val="ru-RU"/>
-        </w:rPr>
-        <w:t>Linux</w:t>
-      </w:r>
-      <w:proofErr w:type="spellEnd"/>
-      <w:r>
-        <w:rPr>
-          <w:color w:val="auto"/>
-          <w:spacing w:val="-5"/>
-          <w:sz w:val="24"/>
-          <w:szCs w:val="24"/>
-          <w:lang w:val="ru-RU"/>
-        </w:rPr>
-        <w:t>.</w:t>
-      </w:r>
-    </w:p>
-    <w:p>
-      <w:pPr>
-        <w:pStyle w:val="ab"/>
-        <w:numPr>
-          <w:ilvl w:val="0"/>
-          <w:numId w:val="36"/>
-        </w:numPr>
-        <w:rPr>
-          <w:color w:val="auto"/>
-          <w:spacing w:val="-5"/>
-          <w:sz w:val="24"/>
-          <w:szCs w:val="24"/>
-          <w:lang w:val="ru-RU"/>
-        </w:rPr>
-      </w:pPr>
-      <w:r>
-        <w:rPr>
-          <w:color w:val="auto"/>
-          <w:spacing w:val="-5"/>
-          <w:sz w:val="24"/>
-          <w:szCs w:val="24"/>
-          <w:lang w:val="ru-RU"/>
-        </w:rPr>
-        <w:t xml:space="preserve">Модели безопасности основных операционных систем. </w:t>
-      </w:r>
-      <w:proofErr w:type="spellStart"/>
-      <w:r>
-        <w:rPr>
-          <w:color w:val="auto"/>
-          <w:spacing w:val="-5"/>
-          <w:sz w:val="24"/>
-          <w:szCs w:val="24"/>
-          <w:lang w:val="ru-RU"/>
-        </w:rPr>
-        <w:t>Unix</w:t>
-      </w:r>
-      <w:proofErr w:type="spellEnd"/>
-      <w:r>
-        <w:rPr>
-          <w:color w:val="auto"/>
-          <w:spacing w:val="-5"/>
-          <w:sz w:val="24"/>
-          <w:szCs w:val="24"/>
-          <w:lang w:val="ru-RU"/>
-        </w:rPr>
-        <w:t>.</w:t>
-      </w:r>
-    </w:p>
-    <w:p>
-      <w:pPr>
-        <w:pStyle w:val="ab"/>
-        <w:numPr>
-          <w:ilvl w:val="0"/>
-          <w:numId w:val="36"/>
-        </w:numPr>
-        <w:rPr>
-          <w:color w:val="auto"/>
-          <w:spacing w:val="-5"/>
-          <w:sz w:val="24"/>
-          <w:szCs w:val="24"/>
-          <w:lang w:val="ru-RU"/>
-        </w:rPr>
-      </w:pPr>
-      <w:r>
-        <w:rPr>
-          <w:color w:val="auto"/>
-          <w:spacing w:val="-5"/>
-          <w:sz w:val="24"/>
-          <w:szCs w:val="24"/>
-          <w:lang w:val="ru-RU"/>
-        </w:rPr>
-        <w:t xml:space="preserve">Модели безопасности основных операционных систем. </w:t>
-      </w:r>
-      <w:proofErr w:type="spellStart"/>
-      <w:r>
-        <w:rPr>
-          <w:color w:val="auto"/>
-          <w:spacing w:val="-5"/>
-          <w:sz w:val="24"/>
-          <w:szCs w:val="24"/>
-          <w:lang w:val="ru-RU"/>
-        </w:rPr>
-        <w:t>FreeBSD</w:t>
-      </w:r>
-      <w:proofErr w:type="spellEnd"/>
-      <w:r>
-        <w:rPr>
-          <w:color w:val="auto"/>
-          <w:spacing w:val="-5"/>
-          <w:sz w:val="24"/>
-          <w:szCs w:val="24"/>
-          <w:lang w:val="ru-RU"/>
-        </w:rPr>
-        <w:t>.</w:t>
-      </w:r>
-    </w:p>
-    <w:p>
-      <w:pPr>
-        <w:pStyle w:val="ab"/>
-        <w:numPr>
-          <w:ilvl w:val="0"/>
-          <w:numId w:val="36"/>
-        </w:numPr>
-        <w:rPr>
-          <w:color w:val="auto"/>
-          <w:spacing w:val="-5"/>
-          <w:sz w:val="24"/>
-          <w:szCs w:val="24"/>
-          <w:lang w:val="ru-RU"/>
-        </w:rPr>
-      </w:pPr>
-      <w:r>
-        <w:rPr>
-          <w:color w:val="auto"/>
-          <w:spacing w:val="-5"/>
-          <w:sz w:val="24"/>
-          <w:szCs w:val="24"/>
-          <w:lang w:val="ru-RU"/>
-        </w:rPr>
-        <w:t xml:space="preserve">Модели безопасности основных операционных систем. </w:t>
-      </w:r>
-      <w:proofErr w:type="spellStart"/>
-      <w:r>
-        <w:rPr>
-          <w:color w:val="auto"/>
-          <w:spacing w:val="-5"/>
-          <w:sz w:val="24"/>
-          <w:szCs w:val="24"/>
-          <w:lang w:val="ru-RU"/>
-        </w:rPr>
-        <w:t>Mac</w:t>
-      </w:r>
-      <w:proofErr w:type="spellEnd"/>
-      <w:r>
-        <w:rPr>
-          <w:color w:val="auto"/>
-          <w:spacing w:val="-5"/>
-          <w:sz w:val="24"/>
-          <w:szCs w:val="24"/>
-          <w:lang w:val="ru-RU"/>
-        </w:rPr>
-        <w:t xml:space="preserve"> OS.</w:t>
-      </w:r>
-    </w:p>
-    <w:p>
-      <w:pPr>
-        <w:pStyle w:val="ab"/>
-        <w:numPr>
-          <w:ilvl w:val="0"/>
-          <w:numId w:val="36"/>
-        </w:numPr>
-        <w:rPr>
-          <w:color w:val="auto"/>
-          <w:spacing w:val="-5"/>
-          <w:sz w:val="24"/>
-          <w:szCs w:val="24"/>
-          <w:lang w:val="ru-RU"/>
-        </w:rPr>
-      </w:pPr>
-      <w:r>
-        <w:rPr>
-          <w:color w:val="auto"/>
-          <w:spacing w:val="-5"/>
-          <w:sz w:val="24"/>
-          <w:szCs w:val="24"/>
-          <w:lang w:val="ru-RU"/>
-        </w:rPr>
-        <w:t>Алгоритмы аутентификации пользователей.</w:t>
-      </w:r>
-    </w:p>
-    <w:p>
-      <w:pPr>
-        <w:pStyle w:val="ab"/>
-        <w:numPr>
-          <w:ilvl w:val="0"/>
-          <w:numId w:val="36"/>
-        </w:numPr>
-        <w:rPr>
-          <w:color w:val="auto"/>
-          <w:spacing w:val="-5"/>
-          <w:sz w:val="24"/>
-          <w:szCs w:val="24"/>
-          <w:lang w:val="ru-RU"/>
-        </w:rPr>
-      </w:pPr>
-      <w:r>
-        <w:rPr>
-          <w:color w:val="auto"/>
-          <w:spacing w:val="-5"/>
-          <w:sz w:val="24"/>
-          <w:szCs w:val="24"/>
-          <w:lang w:val="ru-RU"/>
-        </w:rPr>
-        <w:t>Многоуровневая защита корпоративных сетей. Безопасные распределенные вычислительные системы.</w:t>
-      </w:r>
-    </w:p>
-    <w:p>
-      <w:pPr>
-        <w:pStyle w:val="ab"/>
-        <w:numPr>
-          <w:ilvl w:val="0"/>
-          <w:numId w:val="36"/>
-        </w:numPr>
-        <w:rPr>
-          <w:color w:val="auto"/>
-          <w:spacing w:val="-5"/>
-          <w:sz w:val="24"/>
-          <w:szCs w:val="24"/>
-          <w:lang w:val="ru-RU"/>
-        </w:rPr>
-      </w:pPr>
-      <w:r>
-        <w:rPr>
-          <w:color w:val="auto"/>
-          <w:spacing w:val="-5"/>
-          <w:sz w:val="24"/>
-          <w:szCs w:val="24"/>
-          <w:lang w:val="ru-RU"/>
-        </w:rPr>
-        <w:t xml:space="preserve">Защита информации в сетях. </w:t>
-      </w:r>
-    </w:p>
-    <w:p>
-      <w:pPr>
-        <w:pStyle w:val="ab"/>
-        <w:numPr>
-          <w:ilvl w:val="0"/>
-          <w:numId w:val="36"/>
-        </w:numPr>
-        <w:rPr>
-          <w:color w:val="auto"/>
-          <w:spacing w:val="-5"/>
-          <w:sz w:val="24"/>
-          <w:szCs w:val="24"/>
-          <w:lang w:val="ru-RU"/>
-        </w:rPr>
-      </w:pPr>
-      <w:r>
-        <w:rPr>
-          <w:color w:val="auto"/>
-          <w:spacing w:val="-5"/>
-          <w:sz w:val="24"/>
-          <w:szCs w:val="24"/>
-          <w:lang w:val="ru-RU"/>
-        </w:rPr>
-        <w:t>Программно-аппаратные методы защиты от удаленных атак.</w:t>
-      </w:r>
-    </w:p>
-    <w:p>
-      <w:pPr>
-        <w:pStyle w:val="ab"/>
-        <w:numPr>
-          <w:ilvl w:val="0"/>
-          <w:numId w:val="36"/>
-        </w:numPr>
-        <w:rPr>
-          <w:color w:val="auto"/>
-          <w:spacing w:val="-5"/>
-          <w:sz w:val="24"/>
-          <w:szCs w:val="24"/>
-          <w:lang w:val="ru-RU"/>
-        </w:rPr>
-      </w:pPr>
-      <w:r>
-        <w:rPr>
-          <w:color w:val="auto"/>
-          <w:spacing w:val="-5"/>
-          <w:sz w:val="24"/>
-          <w:szCs w:val="24"/>
-          <w:lang w:val="ru-RU"/>
-        </w:rPr>
         <w:t>Требования к системам защиты информации.</w:t>
       </w:r>
     </w:p>
@@ -27004,8 +26056,17 @@
           <w:spacing w:val="-5"/>
           <w:sz w:val="24"/>
           <w:szCs w:val="24"/>
-        </w:rPr>
-        <w:t xml:space="preserve">не </w:t>
+          <w:lang w:val="ru-RU"/>
+        </w:rPr>
+        <w:t>Н</w:t>
+      </w:r>
+      <w:r>
+        <w:rPr>
+          <w:spacing w:val="-5"/>
+          <w:sz w:val="24"/>
+          <w:szCs w:val="24"/>
+        </w:rPr>
+        <w:t xml:space="preserve">е </w:t>
       </w:r>
       <w:r>
         <w:rPr>
@@ -27020,6 +26081,22 @@
     <w:p>
       <w:pPr>
         <w:pStyle w:val="ab"/>
+        <w:rPr>
+          <w:color w:val="auto"/>
+          <w:sz w:val="24"/>
+          <w:szCs w:val="24"/>
+        </w:rPr>
+      </w:pPr>
+      <w:r>
+        <w:rPr>
+          <w:b/>
+          <w:color w:val="auto"/>
+          <w:sz w:val="24"/>
+          <w:szCs w:val="24"/>
+        </w:rPr>
+        <w:t>8.3.</w:t>
+      </w:r>
+      <w:r>
         <w:rPr>
           <w:b/>
           <w:color w:val="auto"/>
@@ -27027,17 +26104,16 @@
           <w:szCs w:val="24"/>
           <w:lang w:val="ru-RU"/>
         </w:rPr>
-      </w:pPr>
-    </w:p>
-    <w:p>
-      <w:pPr>
-        <w:pStyle w:val="ab"/>
+        <w:t>4</w:t>
+      </w:r>
+      <w:r>
         <w:rPr>
           <w:color w:val="auto"/>
           <w:sz w:val="24"/>
           <w:szCs w:val="24"/>
         </w:rPr>
-      </w:pPr>
+        <w:t xml:space="preserve">. </w:t>
+      </w:r>
       <w:r>
         <w:rPr>
           <w:b/>
@@ -27045,9 +26121,37 @@
           <w:sz w:val="24"/>
           <w:szCs w:val="24"/>
         </w:rPr>
-        <w:t>8.3.</w:t>
-      </w:r>
-      <w:r>
+        <w:t>Ресурсы ФЭПО</w:t>
+      </w:r>
+      <w:r>
+        <w:rPr>
+          <w:color w:val="auto"/>
+          <w:sz w:val="24"/>
+          <w:szCs w:val="24"/>
+        </w:rPr>
+        <w:t xml:space="preserve"> </w:t>
+      </w:r>
+      <w:r>
+        <w:rPr>
+          <w:b/>
+          <w:color w:val="auto"/>
+          <w:sz w:val="24"/>
+          <w:szCs w:val="24"/>
+        </w:rPr>
+        <w:t>для проведения независимого тестового контроля</w:t>
+      </w:r>
+      <w:r>
+        <w:rPr>
+          <w:color w:val="auto"/>
+          <w:sz w:val="24"/>
+          <w:szCs w:val="24"/>
+        </w:rPr>
+        <w:t xml:space="preserve">  </w:t>
+      </w:r>
+    </w:p>
+    <w:p>
+      <w:pPr>
+        <w:pStyle w:val="ab"/>
         <w:rPr>
           <w:b/>
           <w:color w:val="auto"/>
@@ -27055,16 +26159,44 @@
           <w:szCs w:val="24"/>
           <w:lang w:val="ru-RU"/>
         </w:rPr>
-        <w:t>4</w:t>
-      </w:r>
-      <w:r>
+      </w:pPr>
+      <w:r>
+        <w:rPr>
+          <w:spacing w:val="-5"/>
+          <w:sz w:val="24"/>
+          <w:szCs w:val="24"/>
+          <w:lang w:val="ru-RU"/>
+        </w:rPr>
+        <w:t>Н</w:t>
+      </w:r>
+      <w:r>
+        <w:rPr>
+          <w:spacing w:val="-5"/>
+          <w:sz w:val="24"/>
+          <w:szCs w:val="24"/>
+        </w:rPr>
+        <w:t xml:space="preserve">е </w:t>
+      </w:r>
+      <w:r>
+        <w:rPr>
+          <w:spacing w:val="-5"/>
+          <w:sz w:val="24"/>
+          <w:szCs w:val="24"/>
+          <w:lang w:val="ru-RU"/>
+        </w:rPr>
+        <w:t>используются</w:t>
+      </w:r>
+    </w:p>
+    <w:p>
+      <w:pPr>
+        <w:pStyle w:val="ab"/>
         <w:rPr>
           <w:color w:val="auto"/>
           <w:sz w:val="24"/>
           <w:szCs w:val="24"/>
-        </w:rPr>
-        <w:t xml:space="preserve">. </w:t>
-      </w:r>
+          <w:lang w:val="ru-RU"/>
+        </w:rPr>
+      </w:pPr>
       <w:r>
         <w:rPr>
           <w:b/>
@@ -27072,37 +26204,9 @@
           <w:sz w:val="24"/>
           <w:szCs w:val="24"/>
         </w:rPr>
-        <w:t>Ресурсы ФЭПО</w:t>
-      </w:r>
-      <w:r>
-        <w:rPr>
-          <w:color w:val="auto"/>
-          <w:sz w:val="24"/>
-          <w:szCs w:val="24"/>
-        </w:rPr>
-        <w:t xml:space="preserve"> </w:t>
-      </w:r>
-      <w:r>
-        <w:rPr>
-          <w:b/>
-          <w:color w:val="auto"/>
-          <w:sz w:val="24"/>
-          <w:szCs w:val="24"/>
-        </w:rPr>
-        <w:t>для проведения независимого тестового контроля</w:t>
-      </w:r>
-      <w:r>
-        <w:rPr>
-          <w:color w:val="auto"/>
-          <w:sz w:val="24"/>
-          <w:szCs w:val="24"/>
-        </w:rPr>
-        <w:t xml:space="preserve">  </w:t>
-      </w:r>
-    </w:p>
-    <w:p>
-      <w:pPr>
-        <w:pStyle w:val="ab"/>
+        <w:t>8.3.</w:t>
+      </w:r>
+      <w:r>
         <w:rPr>
           <w:b/>
           <w:color w:val="auto"/>
@@ -27110,119 +26214,69 @@
           <w:szCs w:val="24"/>
           <w:lang w:val="ru-RU"/>
         </w:rPr>
-      </w:pPr>
-      <w:r>
-        <w:rPr>
-          <w:spacing w:val="-5"/>
+        <w:t>5</w:t>
+      </w:r>
+      <w:r>
+        <w:rPr>
+          <w:b/>
+          <w:color w:val="auto"/>
           <w:sz w:val="24"/>
           <w:szCs w:val="24"/>
         </w:rPr>
-        <w:t xml:space="preserve">не </w:t>
-      </w:r>
-      <w:r>
+        <w:t>.</w:t>
+      </w:r>
+      <w:r>
+        <w:rPr>
+          <w:color w:val="auto"/>
+          <w:sz w:val="24"/>
+          <w:szCs w:val="24"/>
+        </w:rPr>
+        <w:t xml:space="preserve"> </w:t>
+      </w:r>
+      <w:r>
+        <w:rPr>
+          <w:b/>
+          <w:color w:val="auto"/>
+          <w:sz w:val="24"/>
+          <w:szCs w:val="24"/>
+        </w:rPr>
+        <w:t>Интернет-тренажеры</w:t>
+      </w:r>
+      <w:r>
+        <w:rPr>
+          <w:color w:val="auto"/>
+          <w:sz w:val="24"/>
+          <w:szCs w:val="24"/>
+        </w:rPr>
+        <w:t xml:space="preserve"> </w:t>
+      </w:r>
+    </w:p>
+    <w:p>
+      <w:pPr>
+        <w:pStyle w:val="ab"/>
         <w:rPr>
           <w:spacing w:val="-5"/>
           <w:sz w:val="24"/>
           <w:szCs w:val="24"/>
           <w:lang w:val="ru-RU"/>
         </w:rPr>
-        <w:t>используются</w:t>
-      </w:r>
-    </w:p>
-    <w:p>
-      <w:pPr>
-        <w:pStyle w:val="ab"/>
-        <w:rPr>
-          <w:b/>
-          <w:color w:val="auto"/>
-          <w:sz w:val="24"/>
-          <w:szCs w:val="24"/>
-          <w:lang w:val="ru-RU"/>
-        </w:rPr>
-      </w:pPr>
-    </w:p>
-    <w:p>
-      <w:pPr>
-        <w:pStyle w:val="ab"/>
-        <w:rPr>
-          <w:color w:val="auto"/>
-          <w:sz w:val="24"/>
-          <w:szCs w:val="24"/>
-          <w:lang w:val="ru-RU"/>
-        </w:rPr>
-      </w:pPr>
-      <w:r>
-        <w:rPr>
-          <w:b/>
-          <w:color w:val="auto"/>
-          <w:sz w:val="24"/>
-          <w:szCs w:val="24"/>
-        </w:rPr>
-        <w:t>8.3.</w:t>
-      </w:r>
-      <w:r>
-        <w:rPr>
-          <w:b/>
-          <w:color w:val="auto"/>
-          <w:sz w:val="24"/>
-          <w:szCs w:val="24"/>
-          <w:lang w:val="ru-RU"/>
-        </w:rPr>
-        <w:t>5</w:t>
-      </w:r>
-      <w:r>
-        <w:rPr>
-          <w:b/>
-          <w:color w:val="auto"/>
-          <w:sz w:val="24"/>
-          <w:szCs w:val="24"/>
-        </w:rPr>
-        <w:t>.</w:t>
-      </w:r>
-      <w:r>
-        <w:rPr>
-          <w:color w:val="auto"/>
-          <w:sz w:val="24"/>
-          <w:szCs w:val="24"/>
-        </w:rPr>
-        <w:t xml:space="preserve"> </w:t>
-      </w:r>
-      <w:r>
-        <w:rPr>
-          <w:b/>
-          <w:color w:val="auto"/>
-          <w:sz w:val="24"/>
-          <w:szCs w:val="24"/>
-        </w:rPr>
-        <w:t>Интернет-тренажеры</w:t>
-      </w:r>
-      <w:r>
-        <w:rPr>
-          <w:color w:val="auto"/>
-          <w:sz w:val="24"/>
-          <w:szCs w:val="24"/>
-        </w:rPr>
-        <w:t xml:space="preserve"> </w:t>
-      </w:r>
-    </w:p>
-    <w:p>
-      <w:pPr>
-        <w:pStyle w:val="ab"/>
+      </w:pPr>
+      <w:r>
         <w:rPr>
           <w:spacing w:val="-5"/>
           <w:sz w:val="24"/>
           <w:szCs w:val="24"/>
           <w:lang w:val="ru-RU"/>
         </w:rPr>
-      </w:pPr>
+        <w:t>Н</w:t>
+      </w:r>
       <w:r>
         <w:rPr>
           <w:spacing w:val="-5"/>
           <w:sz w:val="24"/>
           <w:szCs w:val="24"/>
         </w:rPr>
-        <w:lastRenderedPageBreak/>
-        <w:t xml:space="preserve">не </w:t>
+        <w:t xml:space="preserve">е </w:t>
       </w:r>
       <w:r>
         <w:rPr>
@@ -31458,6 +30512,7 @@
   <w:style w:type="character" w:default="1" w:styleId="a2">
     <w:name w:val="Default Paragraph Font"/>
     <w:uiPriority w:val="1"/>
+    <w:semiHidden/>
     <w:unhideWhenUsed/>
   </w:style>
   <w:style w:type="table" w:default="1" w:styleId="a3">
@@ -31918,6 +30973,7 @@
   <w:style w:type="character" w:default="1" w:styleId="a2">
     <w:name w:val="Default Paragraph Font"/>
     <w:uiPriority w:val="1"/>
+    <w:semiHidden/>
     <w:unhideWhenUsed/>
   </w:style>
   <w:style w:type="table" w:default="1" w:styleId="a3">
@@ -32483,7 +31539,7 @@
 </file>
 
 <file path=customXml/itemProps1.xml><?xml version="1.0" encoding="utf-8"?>
-<ds:datastoreItem xmlns:ds="http://schemas.openxmlformats.org/officeDocument/2006/customXml" ds:itemID="{79F3B3E8-C3E5-456D-BE2B-6A9EF57A0B3E}">
+<ds:datastoreItem xmlns:ds="http://schemas.openxmlformats.org/officeDocument/2006/customXml" ds:itemID="{FC62E279-49A2-457B-A082-817D2AE72A16}">
   <ds:schemaRefs>
     <ds:schemaRef ds:uri="http://schemas.openxmlformats.org/officeDocument/2006/bibliography"/>
   </ds:schemaRefs>

</xml_diff>